<commit_message>
Added Jose to group
Jose welcome!!!
</commit_message>
<xml_diff>
--- a/1stSubmitable/sswd_2883486_2887147_2882360.docx
+++ b/1stSubmitable/sswd_2883486_2887147_2882360.docx
@@ -166,12 +166,6 @@
         <w:gridCol w:w="1620"/>
       </w:tblGrid>
       <w:tr>
-        <w:tblPrEx>
-          <w:tblCellMar>
-            <w:top w:w="0" w:type="dxa"/>
-            <w:bottom w:w="0" w:type="dxa"/>
-          </w:tblCellMar>
-        </w:tblPrEx>
         <w:trPr>
           <w:cantSplit/>
         </w:trPr>
@@ -200,23 +194,7 @@
                 <w:b/>
                 <w:sz w:val="24"/>
               </w:rPr>
-              <w:t>Student name</w:t>
-            </w:r>
-            <w:r>
-              <w:rPr>
-                <w:rFonts w:ascii="Arial" w:hAnsi="Arial"/>
-                <w:b/>
-                <w:sz w:val="24"/>
-              </w:rPr>
-              <w:t>’s</w:t>
-            </w:r>
-            <w:r>
-              <w:rPr>
-                <w:rFonts w:ascii="Arial" w:hAnsi="Arial"/>
-                <w:b/>
-                <w:sz w:val="24"/>
-              </w:rPr>
-              <w:t>:</w:t>
+              <w:t>Student name’s:</w:t>
             </w:r>
           </w:p>
         </w:tc>
@@ -267,16 +245,18 @@
               <w:t>Divilly</w:t>
             </w:r>
             <w:proofErr w:type="spellEnd"/>
+            <w:r>
+              <w:rPr>
+                <w:rFonts w:ascii="Arial" w:hAnsi="Arial"/>
+                <w:b/>
+                <w:sz w:val="24"/>
+              </w:rPr>
+              <w:t>, Jose Miguel Rey</w:t>
+            </w:r>
           </w:p>
         </w:tc>
       </w:tr>
       <w:tr>
-        <w:tblPrEx>
-          <w:tblCellMar>
-            <w:top w:w="0" w:type="dxa"/>
-            <w:bottom w:w="0" w:type="dxa"/>
-          </w:tblCellMar>
-        </w:tblPrEx>
         <w:trPr>
           <w:cantSplit/>
         </w:trPr>
@@ -361,12 +341,6 @@
         </w:tc>
       </w:tr>
       <w:tr>
-        <w:tblPrEx>
-          <w:tblCellMar>
-            <w:top w:w="0" w:type="dxa"/>
-            <w:bottom w:w="0" w:type="dxa"/>
-          </w:tblCellMar>
-        </w:tblPrEx>
         <w:trPr>
           <w:cantSplit/>
         </w:trPr>
@@ -451,12 +425,6 @@
         </w:tc>
       </w:tr>
       <w:tr>
-        <w:tblPrEx>
-          <w:tblCellMar>
-            <w:top w:w="0" w:type="dxa"/>
-            <w:bottom w:w="0" w:type="dxa"/>
-          </w:tblCellMar>
-        </w:tblPrEx>
         <w:trPr>
           <w:cantSplit/>
         </w:trPr>
@@ -593,12 +561,6 @@
         </w:tc>
       </w:tr>
       <w:tr>
-        <w:tblPrEx>
-          <w:tblCellMar>
-            <w:top w:w="0" w:type="dxa"/>
-            <w:bottom w:w="0" w:type="dxa"/>
-          </w:tblCellMar>
-        </w:tblPrEx>
         <w:trPr>
           <w:cantSplit/>
         </w:trPr>
@@ -662,12 +624,6 @@
         </w:tc>
       </w:tr>
       <w:tr>
-        <w:tblPrEx>
-          <w:tblCellMar>
-            <w:top w:w="0" w:type="dxa"/>
-            <w:bottom w:w="0" w:type="dxa"/>
-          </w:tblCellMar>
-        </w:tblPrEx>
         <w:trPr>
           <w:cantSplit/>
         </w:trPr>
@@ -836,12 +792,6 @@
         </w:tc>
       </w:tr>
       <w:tr>
-        <w:tblPrEx>
-          <w:tblCellMar>
-            <w:top w:w="0" w:type="dxa"/>
-            <w:bottom w:w="0" w:type="dxa"/>
-          </w:tblCellMar>
-        </w:tblPrEx>
         <w:trPr>
           <w:cantSplit/>
         </w:trPr>
@@ -925,12 +875,6 @@
         </w:tc>
       </w:tr>
       <w:tr>
-        <w:tblPrEx>
-          <w:tblCellMar>
-            <w:top w:w="0" w:type="dxa"/>
-            <w:bottom w:w="0" w:type="dxa"/>
-          </w:tblCellMar>
-        </w:tblPrEx>
         <w:trPr>
           <w:cantSplit/>
         </w:trPr>
@@ -994,12 +938,6 @@
         </w:tc>
       </w:tr>
       <w:tr>
-        <w:tblPrEx>
-          <w:tblCellMar>
-            <w:top w:w="0" w:type="dxa"/>
-            <w:bottom w:w="0" w:type="dxa"/>
-          </w:tblCellMar>
-        </w:tblPrEx>
         <w:trPr>
           <w:cantSplit/>
         </w:trPr>
@@ -1078,12 +1016,6 @@
         </w:tc>
       </w:tr>
       <w:tr>
-        <w:tblPrEx>
-          <w:tblCellMar>
-            <w:top w:w="0" w:type="dxa"/>
-            <w:bottom w:w="0" w:type="dxa"/>
-          </w:tblCellMar>
-        </w:tblPrEx>
         <w:trPr>
           <w:cantSplit/>
         </w:trPr>
@@ -1258,12 +1190,6 @@
         </w:tc>
       </w:tr>
       <w:tr>
-        <w:tblPrEx>
-          <w:tblCellMar>
-            <w:top w:w="0" w:type="dxa"/>
-            <w:bottom w:w="0" w:type="dxa"/>
-          </w:tblCellMar>
-        </w:tblPrEx>
         <w:trPr>
           <w:cantSplit/>
           <w:trHeight w:val="411"/>
@@ -1375,12 +1301,6 @@
         </w:tc>
       </w:tr>
       <w:tr>
-        <w:tblPrEx>
-          <w:tblCellMar>
-            <w:top w:w="0" w:type="dxa"/>
-            <w:bottom w:w="0" w:type="dxa"/>
-          </w:tblCellMar>
-        </w:tblPrEx>
         <w:trPr>
           <w:cantSplit/>
           <w:trHeight w:val="409"/>
@@ -1429,12 +1349,6 @@
         </w:tc>
       </w:tr>
       <w:tr>
-        <w:tblPrEx>
-          <w:tblCellMar>
-            <w:top w:w="0" w:type="dxa"/>
-            <w:bottom w:w="0" w:type="dxa"/>
-          </w:tblCellMar>
-        </w:tblPrEx>
         <w:trPr>
           <w:cantSplit/>
           <w:trHeight w:val="409"/>
@@ -1484,12 +1398,6 @@
         </w:tc>
       </w:tr>
       <w:tr>
-        <w:tblPrEx>
-          <w:tblCellMar>
-            <w:top w:w="0" w:type="dxa"/>
-            <w:bottom w:w="0" w:type="dxa"/>
-          </w:tblCellMar>
-        </w:tblPrEx>
         <w:trPr>
           <w:cantSplit/>
         </w:trPr>
@@ -1516,7 +1424,7 @@
             </w:pPr>
             <w:bookmarkStart w:id="0" w:name="_Toc445548197"/>
             <w:bookmarkStart w:id="1" w:name="_Toc445548356"/>
-            <w:bookmarkStart w:id="2" w:name="_Toc445552436"/>
+            <w:bookmarkStart w:id="2" w:name="_Toc445558413"/>
             <w:r>
               <w:rPr>
                 <w:sz w:val="24"/>
@@ -1588,12 +1496,6 @@
         </w:tc>
       </w:tr>
       <w:tr>
-        <w:tblPrEx>
-          <w:tblCellMar>
-            <w:top w:w="0" w:type="dxa"/>
-            <w:bottom w:w="0" w:type="dxa"/>
-          </w:tblCellMar>
-        </w:tblPrEx>
         <w:trPr>
           <w:cantSplit/>
         </w:trPr>
@@ -1620,7 +1522,7 @@
             </w:pPr>
             <w:bookmarkStart w:id="3" w:name="_Toc445548198"/>
             <w:bookmarkStart w:id="4" w:name="_Toc445548357"/>
-            <w:bookmarkStart w:id="5" w:name="_Toc445552437"/>
+            <w:bookmarkStart w:id="5" w:name="_Toc445558414"/>
             <w:r>
               <w:rPr>
                 <w:sz w:val="24"/>
@@ -1652,6 +1554,16 @@
                 <w:sz w:val="24"/>
               </w:rPr>
             </w:pPr>
+            <w:r>
+              <w:rPr>
+                <w:rFonts w:ascii="Arial" w:hAnsi="Arial" w:cs="Arial"/>
+                <w:b/>
+                <w:sz w:val="24"/>
+              </w:rPr>
+              <w:t>25/03/2016</w:t>
+            </w:r>
+            <w:bookmarkStart w:id="6" w:name="_GoBack"/>
+            <w:bookmarkEnd w:id="6"/>
           </w:p>
         </w:tc>
         <w:tc>
@@ -1678,12 +1590,6 @@
         </w:tc>
       </w:tr>
       <w:tr>
-        <w:tblPrEx>
-          <w:tblCellMar>
-            <w:top w:w="0" w:type="dxa"/>
-            <w:bottom w:w="0" w:type="dxa"/>
-          </w:tblCellMar>
-        </w:tblPrEx>
         <w:trPr>
           <w:cantSplit/>
           <w:trHeight w:val="467"/>
@@ -1714,12 +1620,6 @@
         </w:tc>
       </w:tr>
       <w:tr>
-        <w:tblPrEx>
-          <w:tblCellMar>
-            <w:top w:w="0" w:type="dxa"/>
-            <w:bottom w:w="0" w:type="dxa"/>
-          </w:tblCellMar>
-        </w:tblPrEx>
         <w:trPr>
           <w:cantSplit/>
           <w:trHeight w:val="3273"/>
@@ -1918,11 +1818,52 @@
             <w:proofErr w:type="spellEnd"/>
             <w:r>
               <w:rPr>
-                <w:rFonts w:ascii="Arial" w:hAnsi="Arial"/>
-                <w:b/>
-                <w:sz w:val="24"/>
-              </w:rPr>
-              <w:t xml:space="preserve">                         Date: ______________________</w:t>
+                <w:rFonts w:ascii="Rage Italic" w:hAnsi="Rage Italic"/>
+                <w:b/>
+                <w:sz w:val="24"/>
+                <w:szCs w:val="24"/>
+              </w:rPr>
+              <w:t>, Jose Miguel Rey</w:t>
+            </w:r>
+            <w:r>
+              <w:rPr>
+                <w:rFonts w:ascii="Arial" w:hAnsi="Arial"/>
+                <w:b/>
+                <w:sz w:val="24"/>
+              </w:rPr>
+              <w:t xml:space="preserve"> </w:t>
+            </w:r>
+            <w:r>
+              <w:rPr>
+                <w:rFonts w:ascii="Arial" w:hAnsi="Arial"/>
+                <w:b/>
+                <w:sz w:val="24"/>
+              </w:rPr>
+              <w:t xml:space="preserve">   </w:t>
+            </w:r>
+            <w:r>
+              <w:rPr>
+                <w:rFonts w:ascii="Arial" w:hAnsi="Arial"/>
+                <w:b/>
+                <w:sz w:val="24"/>
+              </w:rPr>
+              <w:t xml:space="preserve">   Date: </w:t>
+            </w:r>
+            <w:r>
+              <w:rPr>
+                <w:rFonts w:ascii="Arial" w:hAnsi="Arial"/>
+                <w:b/>
+                <w:sz w:val="24"/>
+              </w:rPr>
+              <w:t>25 Mar 2016</w:t>
+            </w:r>
+            <w:r>
+              <w:rPr>
+                <w:rFonts w:ascii="Arial" w:hAnsi="Arial"/>
+                <w:b/>
+                <w:sz w:val="24"/>
+              </w:rPr>
+              <w:t>_______</w:t>
             </w:r>
           </w:p>
         </w:tc>
@@ -2006,10 +1947,10 @@
                                 <w:u w:val="single"/>
                               </w:rPr>
                             </w:pPr>
-                            <w:bookmarkStart w:id="6" w:name="_Toc445547973"/>
-                            <w:bookmarkStart w:id="7" w:name="_Toc445548199"/>
-                            <w:bookmarkStart w:id="8" w:name="_Toc445548358"/>
-                            <w:bookmarkStart w:id="9" w:name="_Toc445552438"/>
+                            <w:bookmarkStart w:id="7" w:name="_Toc445547973"/>
+                            <w:bookmarkStart w:id="8" w:name="_Toc445548199"/>
+                            <w:bookmarkStart w:id="9" w:name="_Toc445548358"/>
+                            <w:bookmarkStart w:id="10" w:name="_Toc445558415"/>
                             <w:r>
                               <w:rPr>
                                 <w:b/>
@@ -2050,10 +1991,10 @@
                               </w:rPr>
                               <w:t xml:space="preserve"> assignments as well as a receipt issued and signed by a member of Faculty as proof of submission.</w:t>
                             </w:r>
-                            <w:bookmarkEnd w:id="6"/>
                             <w:bookmarkEnd w:id="7"/>
                             <w:bookmarkEnd w:id="8"/>
                             <w:bookmarkEnd w:id="9"/>
+                            <w:bookmarkEnd w:id="10"/>
                           </w:p>
                           <w:p>
                             <w:pPr>
@@ -2103,7 +2044,7 @@
                       <w:bookmarkStart w:id="10" w:name="_Toc445547973"/>
                       <w:bookmarkStart w:id="11" w:name="_Toc445548199"/>
                       <w:bookmarkStart w:id="12" w:name="_Toc445548358"/>
-                      <w:bookmarkStart w:id="13" w:name="_Toc445552438"/>
+                      <w:bookmarkStart w:id="13" w:name="_Toc445558415"/>
                       <w:r>
                         <w:rPr>
                           <w:b/>
@@ -2169,6 +2110,13 @@
     </w:p>
     <w:sdt>
       <w:sdtPr>
+        <w:rPr>
+          <w:rFonts w:ascii="Times New Roman" w:eastAsia="Times New Roman" w:hAnsi="Times New Roman" w:cs="Times New Roman"/>
+          <w:color w:val="auto"/>
+          <w:sz w:val="20"/>
+          <w:szCs w:val="20"/>
+          <w:lang w:val="en-GB"/>
+        </w:rPr>
         <w:id w:val="-765462821"/>
         <w:docPartObj>
           <w:docPartGallery w:val="Table of Contents"/>
@@ -2177,14 +2125,9 @@
       </w:sdtPr>
       <w:sdtEndPr>
         <w:rPr>
-          <w:rFonts w:ascii="Times New Roman" w:eastAsia="Times New Roman" w:hAnsi="Times New Roman" w:cs="Times New Roman"/>
           <w:b/>
           <w:bCs/>
           <w:noProof/>
-          <w:color w:val="auto"/>
-          <w:sz w:val="20"/>
-          <w:szCs w:val="20"/>
-          <w:lang w:val="en-GB"/>
         </w:rPr>
       </w:sdtEndPr>
       <w:sdtContent>
@@ -2219,7 +2162,7 @@
           <w:r>
             <w:fldChar w:fldCharType="separate"/>
           </w:r>
-          <w:hyperlink w:anchor="_Toc445552436" w:history="1">
+          <w:hyperlink w:anchor="_Toc445558413" w:history="1">
             <w:r>
               <w:rPr>
                 <w:rStyle w:val="Hyperlink"/>
@@ -2247,7 +2190,7 @@
                 <w:noProof/>
                 <w:webHidden/>
               </w:rPr>
-              <w:instrText xml:space="preserve"> PAGEREF _Toc445552436 \h </w:instrText>
+              <w:instrText xml:space="preserve"> PAGEREF _Toc445558413 \h </w:instrText>
             </w:r>
             <w:r>
               <w:rPr>
@@ -2292,7 +2235,7 @@
               <w:lang w:val="en-IE" w:eastAsia="en-IE"/>
             </w:rPr>
           </w:pPr>
-          <w:hyperlink w:anchor="_Toc445552437" w:history="1">
+          <w:hyperlink w:anchor="_Toc445558414" w:history="1">
             <w:r>
               <w:rPr>
                 <w:rStyle w:val="Hyperlink"/>
@@ -2320,7 +2263,7 @@
                 <w:noProof/>
                 <w:webHidden/>
               </w:rPr>
-              <w:instrText xml:space="preserve"> PAGEREF _Toc445552437 \h </w:instrText>
+              <w:instrText xml:space="preserve"> PAGEREF _Toc445558414 \h </w:instrText>
             </w:r>
             <w:r>
               <w:rPr>
@@ -2365,7 +2308,7 @@
               <w:lang w:val="en-IE" w:eastAsia="en-IE"/>
             </w:rPr>
           </w:pPr>
-          <w:hyperlink r:id="rId9" w:anchor="_Toc445552438" w:history="1">
+          <w:hyperlink r:id="rId9" w:anchor="_Toc445558415" w:history="1">
             <w:r>
               <w:rPr>
                 <w:rStyle w:val="Hyperlink"/>
@@ -2437,7 +2380,7 @@
                 <w:noProof/>
                 <w:webHidden/>
               </w:rPr>
-              <w:instrText xml:space="preserve"> PAGEREF _Toc445552438 \h </w:instrText>
+              <w:instrText xml:space="preserve"> PAGEREF _Toc445558415 \h </w:instrText>
             </w:r>
             <w:r>
               <w:rPr>
@@ -2482,7 +2425,7 @@
               <w:lang w:val="en-IE" w:eastAsia="en-IE"/>
             </w:rPr>
           </w:pPr>
-          <w:hyperlink w:anchor="_Toc445552439" w:history="1">
+          <w:hyperlink w:anchor="_Toc445558416" w:history="1">
             <w:r>
               <w:rPr>
                 <w:rStyle w:val="Hyperlink"/>
@@ -2510,7 +2453,7 @@
                 <w:noProof/>
                 <w:webHidden/>
               </w:rPr>
-              <w:instrText xml:space="preserve"> PAGEREF _Toc445552439 \h </w:instrText>
+              <w:instrText xml:space="preserve"> PAGEREF _Toc445558416 \h </w:instrText>
             </w:r>
             <w:r>
               <w:rPr>
@@ -2555,7 +2498,7 @@
               <w:lang w:val="en-IE" w:eastAsia="en-IE"/>
             </w:rPr>
           </w:pPr>
-          <w:hyperlink w:anchor="_Toc445552440" w:history="1">
+          <w:hyperlink w:anchor="_Toc445558417" w:history="1">
             <w:r>
               <w:rPr>
                 <w:rStyle w:val="Hyperlink"/>
@@ -2583,7 +2526,7 @@
                 <w:noProof/>
                 <w:webHidden/>
               </w:rPr>
-              <w:instrText xml:space="preserve"> PAGEREF _Toc445552440 \h </w:instrText>
+              <w:instrText xml:space="preserve"> PAGEREF _Toc445558417 \h </w:instrText>
             </w:r>
             <w:r>
               <w:rPr>
@@ -2628,30 +2571,14 @@
               <w:lang w:val="en-IE" w:eastAsia="en-IE"/>
             </w:rPr>
           </w:pPr>
-          <w:hyperlink w:anchor="_Toc445552441" w:history="1">
+          <w:hyperlink w:anchor="_Toc445558418" w:history="1">
             <w:r>
               <w:rPr>
                 <w:rStyle w:val="Hyperlink"/>
                 <w:rFonts w:eastAsiaTheme="majorEastAsia"/>
                 <w:noProof/>
               </w:rPr>
-              <w:t>Functi</w:t>
-            </w:r>
-            <w:r>
-              <w:rPr>
-                <w:rStyle w:val="Hyperlink"/>
-                <w:rFonts w:eastAsiaTheme="majorEastAsia"/>
-                <w:noProof/>
-              </w:rPr>
-              <w:t>o</w:t>
-            </w:r>
-            <w:r>
-              <w:rPr>
-                <w:rStyle w:val="Hyperlink"/>
-                <w:rFonts w:eastAsiaTheme="majorEastAsia"/>
-                <w:noProof/>
-              </w:rPr>
-              <w:t>nality:</w:t>
+              <w:t>Functionality:</w:t>
             </w:r>
             <w:r>
               <w:rPr>
@@ -2672,7 +2599,7 @@
                 <w:noProof/>
                 <w:webHidden/>
               </w:rPr>
-              <w:instrText xml:space="preserve"> PAGEREF _Toc445552441 \h </w:instrText>
+              <w:instrText xml:space="preserve"> PAGEREF _Toc445558418 \h </w:instrText>
             </w:r>
             <w:r>
               <w:rPr>
@@ -2692,7 +2619,7 @@
                 <w:noProof/>
                 <w:webHidden/>
               </w:rPr>
-              <w:t>5</w:t>
+              <w:t>7</w:t>
             </w:r>
             <w:r>
               <w:rPr>
@@ -2717,7 +2644,7 @@
               <w:lang w:val="en-IE" w:eastAsia="en-IE"/>
             </w:rPr>
           </w:pPr>
-          <w:hyperlink w:anchor="_Toc445552442" w:history="1">
+          <w:hyperlink w:anchor="_Toc445558419" w:history="1">
             <w:r>
               <w:rPr>
                 <w:rStyle w:val="Hyperlink"/>
@@ -2745,7 +2672,7 @@
                 <w:noProof/>
                 <w:webHidden/>
               </w:rPr>
-              <w:instrText xml:space="preserve"> PAGEREF _Toc445552442 \h </w:instrText>
+              <w:instrText xml:space="preserve"> PAGEREF _Toc445558419 \h </w:instrText>
             </w:r>
             <w:r>
               <w:rPr>
@@ -2765,7 +2692,7 @@
                 <w:noProof/>
                 <w:webHidden/>
               </w:rPr>
-              <w:t>5</w:t>
+              <w:t>7</w:t>
             </w:r>
             <w:r>
               <w:rPr>
@@ -2790,7 +2717,7 @@
               <w:lang w:val="en-IE" w:eastAsia="en-IE"/>
             </w:rPr>
           </w:pPr>
-          <w:hyperlink w:anchor="_Toc445552443" w:history="1">
+          <w:hyperlink w:anchor="_Toc445558420" w:history="1">
             <w:r>
               <w:rPr>
                 <w:rStyle w:val="Hyperlink"/>
@@ -2818,7 +2745,7 @@
                 <w:noProof/>
                 <w:webHidden/>
               </w:rPr>
-              <w:instrText xml:space="preserve"> PAGEREF _Toc445552443 \h </w:instrText>
+              <w:instrText xml:space="preserve"> PAGEREF _Toc445558420 \h </w:instrText>
             </w:r>
             <w:r>
               <w:rPr>
@@ -2838,7 +2765,7 @@
                 <w:noProof/>
                 <w:webHidden/>
               </w:rPr>
-              <w:t>5</w:t>
+              <w:t>7</w:t>
             </w:r>
             <w:r>
               <w:rPr>
@@ -2863,7 +2790,7 @@
               <w:lang w:val="en-IE" w:eastAsia="en-IE"/>
             </w:rPr>
           </w:pPr>
-          <w:hyperlink w:anchor="_Toc445552444" w:history="1">
+          <w:hyperlink w:anchor="_Toc445558421" w:history="1">
             <w:r>
               <w:rPr>
                 <w:rStyle w:val="Hyperlink"/>
@@ -2891,7 +2818,7 @@
                 <w:noProof/>
                 <w:webHidden/>
               </w:rPr>
-              <w:instrText xml:space="preserve"> PAGEREF _Toc445552444 \h </w:instrText>
+              <w:instrText xml:space="preserve"> PAGEREF _Toc445558421 \h </w:instrText>
             </w:r>
             <w:r>
               <w:rPr>
@@ -2911,7 +2838,7 @@
                 <w:noProof/>
                 <w:webHidden/>
               </w:rPr>
-              <w:t>6</w:t>
+              <w:t>8</w:t>
             </w:r>
             <w:r>
               <w:rPr>
@@ -2936,7 +2863,7 @@
               <w:lang w:val="en-IE" w:eastAsia="en-IE"/>
             </w:rPr>
           </w:pPr>
-          <w:hyperlink w:anchor="_Toc445552445" w:history="1">
+          <w:hyperlink w:anchor="_Toc445558422" w:history="1">
             <w:r>
               <w:rPr>
                 <w:rStyle w:val="Hyperlink"/>
@@ -2964,7 +2891,7 @@
                 <w:noProof/>
                 <w:webHidden/>
               </w:rPr>
-              <w:instrText xml:space="preserve"> PAGEREF _Toc445552445 \h </w:instrText>
+              <w:instrText xml:space="preserve"> PAGEREF _Toc445558422 \h </w:instrText>
             </w:r>
             <w:r>
               <w:rPr>
@@ -2984,7 +2911,7 @@
                 <w:noProof/>
                 <w:webHidden/>
               </w:rPr>
-              <w:t>6</w:t>
+              <w:t>8</w:t>
             </w:r>
             <w:r>
               <w:rPr>
@@ -3009,7 +2936,7 @@
               <w:lang w:val="en-IE" w:eastAsia="en-IE"/>
             </w:rPr>
           </w:pPr>
-          <w:hyperlink w:anchor="_Toc445552446" w:history="1">
+          <w:hyperlink w:anchor="_Toc445558423" w:history="1">
             <w:r>
               <w:rPr>
                 <w:rStyle w:val="Hyperlink"/>
@@ -3037,7 +2964,7 @@
                 <w:noProof/>
                 <w:webHidden/>
               </w:rPr>
-              <w:instrText xml:space="preserve"> PAGEREF _Toc445552446 \h </w:instrText>
+              <w:instrText xml:space="preserve"> PAGEREF _Toc445558423 \h </w:instrText>
             </w:r>
             <w:r>
               <w:rPr>
@@ -3057,7 +2984,7 @@
                 <w:noProof/>
                 <w:webHidden/>
               </w:rPr>
-              <w:t>6</w:t>
+              <w:t>8</w:t>
             </w:r>
             <w:r>
               <w:rPr>
@@ -3082,7 +3009,7 @@
               <w:lang w:val="en-IE" w:eastAsia="en-IE"/>
             </w:rPr>
           </w:pPr>
-          <w:hyperlink w:anchor="_Toc445552447" w:history="1">
+          <w:hyperlink w:anchor="_Toc445558424" w:history="1">
             <w:r>
               <w:rPr>
                 <w:rStyle w:val="Hyperlink"/>
@@ -3110,7 +3037,7 @@
                 <w:noProof/>
                 <w:webHidden/>
               </w:rPr>
-              <w:instrText xml:space="preserve"> PAGEREF _Toc445552447 \h </w:instrText>
+              <w:instrText xml:space="preserve"> PAGEREF _Toc445558424 \h </w:instrText>
             </w:r>
             <w:r>
               <w:rPr>
@@ -3130,7 +3057,7 @@
                 <w:noProof/>
                 <w:webHidden/>
               </w:rPr>
-              <w:t>6</w:t>
+              <w:t>8</w:t>
             </w:r>
             <w:r>
               <w:rPr>
@@ -3155,7 +3082,7 @@
               <w:lang w:val="en-IE" w:eastAsia="en-IE"/>
             </w:rPr>
           </w:pPr>
-          <w:hyperlink w:anchor="_Toc445552448" w:history="1">
+          <w:hyperlink w:anchor="_Toc445558425" w:history="1">
             <w:r>
               <w:rPr>
                 <w:rStyle w:val="Hyperlink"/>
@@ -3183,7 +3110,7 @@
                 <w:noProof/>
                 <w:webHidden/>
               </w:rPr>
-              <w:instrText xml:space="preserve"> PAGEREF _Toc445552448 \h </w:instrText>
+              <w:instrText xml:space="preserve"> PAGEREF _Toc445558425 \h </w:instrText>
             </w:r>
             <w:r>
               <w:rPr>
@@ -3203,7 +3130,7 @@
                 <w:noProof/>
                 <w:webHidden/>
               </w:rPr>
-              <w:t>6</w:t>
+              <w:t>8</w:t>
             </w:r>
             <w:r>
               <w:rPr>
@@ -3228,7 +3155,7 @@
               <w:lang w:val="en-IE" w:eastAsia="en-IE"/>
             </w:rPr>
           </w:pPr>
-          <w:hyperlink w:anchor="_Toc445552449" w:history="1">
+          <w:hyperlink w:anchor="_Toc445558426" w:history="1">
             <w:r>
               <w:rPr>
                 <w:rStyle w:val="Hyperlink"/>
@@ -3256,7 +3183,7 @@
                 <w:noProof/>
                 <w:webHidden/>
               </w:rPr>
-              <w:instrText xml:space="preserve"> PAGEREF _Toc445552449 \h </w:instrText>
+              <w:instrText xml:space="preserve"> PAGEREF _Toc445558426 \h </w:instrText>
             </w:r>
             <w:r>
               <w:rPr>
@@ -3276,7 +3203,7 @@
                 <w:noProof/>
                 <w:webHidden/>
               </w:rPr>
-              <w:t>6</w:t>
+              <w:t>8</w:t>
             </w:r>
             <w:r>
               <w:rPr>
@@ -3301,7 +3228,7 @@
               <w:lang w:val="en-IE" w:eastAsia="en-IE"/>
             </w:rPr>
           </w:pPr>
-          <w:hyperlink w:anchor="_Toc445552450" w:history="1">
+          <w:hyperlink w:anchor="_Toc445558427" w:history="1">
             <w:r>
               <w:rPr>
                 <w:rStyle w:val="Hyperlink"/>
@@ -3329,7 +3256,7 @@
                 <w:noProof/>
                 <w:webHidden/>
               </w:rPr>
-              <w:instrText xml:space="preserve"> PAGEREF _Toc445552450 \h </w:instrText>
+              <w:instrText xml:space="preserve"> PAGEREF _Toc445558427 \h </w:instrText>
             </w:r>
             <w:r>
               <w:rPr>
@@ -3349,7 +3276,7 @@
                 <w:noProof/>
                 <w:webHidden/>
               </w:rPr>
-              <w:t>7</w:t>
+              <w:t>9</w:t>
             </w:r>
             <w:r>
               <w:rPr>
@@ -3374,7 +3301,7 @@
               <w:lang w:val="en-IE" w:eastAsia="en-IE"/>
             </w:rPr>
           </w:pPr>
-          <w:hyperlink w:anchor="_Toc445552451" w:history="1">
+          <w:hyperlink w:anchor="_Toc445558428" w:history="1">
             <w:r>
               <w:rPr>
                 <w:rStyle w:val="Hyperlink"/>
@@ -3402,7 +3329,7 @@
                 <w:noProof/>
                 <w:webHidden/>
               </w:rPr>
-              <w:instrText xml:space="preserve"> PAGEREF _Toc445552451 \h </w:instrText>
+              <w:instrText xml:space="preserve"> PAGEREF _Toc445558428 \h </w:instrText>
             </w:r>
             <w:r>
               <w:rPr>
@@ -3422,7 +3349,7 @@
                 <w:noProof/>
                 <w:webHidden/>
               </w:rPr>
-              <w:t>8</w:t>
+              <w:t>10</w:t>
             </w:r>
             <w:r>
               <w:rPr>
@@ -3466,14 +3393,14 @@
       <w:pPr>
         <w:pStyle w:val="Heading1"/>
       </w:pPr>
-      <w:bookmarkStart w:id="14" w:name="_Toc445548200"/>
-      <w:bookmarkStart w:id="15" w:name="_Toc445552439"/>
+      <w:bookmarkStart w:id="11" w:name="_Toc445548200"/>
+      <w:bookmarkStart w:id="12" w:name="_Toc445558416"/>
       <w:r>
         <w:lastRenderedPageBreak/>
         <w:t>Summary:</w:t>
       </w:r>
-      <w:bookmarkEnd w:id="14"/>
-      <w:bookmarkEnd w:id="15"/>
+      <w:bookmarkEnd w:id="11"/>
+      <w:bookmarkEnd w:id="12"/>
     </w:p>
     <w:p>
       <w:pPr>
@@ -3631,15 +3558,7 @@
           <w:sz w:val="22"/>
           <w:szCs w:val="22"/>
         </w:rPr>
-        <w:t>Edit/delete/search</w:t>
-      </w:r>
-      <w:r>
-        <w:rPr>
-          <w:rFonts w:asciiTheme="minorHAnsi" w:hAnsiTheme="minorHAnsi"/>
-          <w:sz w:val="22"/>
-          <w:szCs w:val="22"/>
-        </w:rPr>
-        <w:t xml:space="preserve"> </w:t>
+        <w:t xml:space="preserve">Edit/delete/search </w:t>
       </w:r>
       <w:r>
         <w:rPr>
@@ -3793,14 +3712,14 @@
         <w:pStyle w:val="Heading1"/>
         <w:spacing w:line="360" w:lineRule="auto"/>
       </w:pPr>
-      <w:bookmarkStart w:id="16" w:name="_Toc445548201"/>
-      <w:bookmarkStart w:id="17" w:name="_Toc445552440"/>
+      <w:bookmarkStart w:id="13" w:name="_Toc445548201"/>
+      <w:bookmarkStart w:id="14" w:name="_Toc445558417"/>
       <w:r>
         <w:lastRenderedPageBreak/>
         <w:t>Wireframe:</w:t>
       </w:r>
-      <w:bookmarkEnd w:id="16"/>
-      <w:bookmarkEnd w:id="17"/>
+      <w:bookmarkEnd w:id="13"/>
+      <w:bookmarkEnd w:id="14"/>
     </w:p>
     <w:tbl>
       <w:tblPr>
@@ -4425,8 +4344,6 @@
           <w:szCs w:val="32"/>
         </w:rPr>
       </w:pPr>
-      <w:bookmarkStart w:id="18" w:name="_GoBack"/>
-      <w:bookmarkEnd w:id="18"/>
       <w:r>
         <w:br w:type="page"/>
       </w:r>
@@ -4436,14 +4353,14 @@
         <w:pStyle w:val="Heading1"/>
         <w:spacing w:line="360" w:lineRule="auto"/>
       </w:pPr>
-      <w:bookmarkStart w:id="19" w:name="_Toc445548202"/>
-      <w:bookmarkStart w:id="20" w:name="_Toc445552441"/>
+      <w:bookmarkStart w:id="15" w:name="_Toc445548202"/>
+      <w:bookmarkStart w:id="16" w:name="_Toc445558418"/>
       <w:r>
         <w:lastRenderedPageBreak/>
         <w:t>Functionality:</w:t>
       </w:r>
-      <w:bookmarkEnd w:id="19"/>
-      <w:bookmarkEnd w:id="20"/>
+      <w:bookmarkEnd w:id="15"/>
+      <w:bookmarkEnd w:id="16"/>
     </w:p>
     <w:p>
       <w:pPr>
@@ -4704,11 +4621,11 @@
       <w:pPr>
         <w:pStyle w:val="Heading3"/>
       </w:pPr>
-      <w:bookmarkStart w:id="21" w:name="_Toc445552442"/>
+      <w:bookmarkStart w:id="17" w:name="_Toc445558419"/>
       <w:r>
         <w:t>Registration/login:</w:t>
       </w:r>
-      <w:bookmarkEnd w:id="21"/>
+      <w:bookmarkEnd w:id="17"/>
     </w:p>
     <w:p>
       <w:pPr>
@@ -4796,11 +4713,11 @@
       <w:pPr>
         <w:pStyle w:val="Heading3"/>
       </w:pPr>
-      <w:bookmarkStart w:id="22" w:name="_Toc445552443"/>
+      <w:bookmarkStart w:id="18" w:name="_Toc445558420"/>
       <w:r>
         <w:t>Member Ship Level:</w:t>
       </w:r>
-      <w:bookmarkEnd w:id="22"/>
+      <w:bookmarkEnd w:id="18"/>
     </w:p>
     <w:p>
       <w:pPr>
@@ -4908,15 +4825,212 @@
       <w:pPr>
         <w:pStyle w:val="Heading3"/>
       </w:pPr>
-      <w:bookmarkStart w:id="23" w:name="_Toc445552444"/>
     </w:p>
     <w:p>
       <w:pPr>
         <w:pStyle w:val="Heading3"/>
       </w:pPr>
+      <w:bookmarkStart w:id="19" w:name="_Toc445558421"/>
       <w:r>
         <w:t>Account Management:</w:t>
       </w:r>
+      <w:bookmarkEnd w:id="19"/>
+    </w:p>
+    <w:p>
+      <w:pPr>
+        <w:spacing w:line="360" w:lineRule="auto"/>
+        <w:rPr>
+          <w:rFonts w:asciiTheme="minorHAnsi" w:hAnsiTheme="minorHAnsi"/>
+          <w:sz w:val="22"/>
+          <w:szCs w:val="22"/>
+        </w:rPr>
+      </w:pPr>
+      <w:r>
+        <w:rPr>
+          <w:rFonts w:asciiTheme="minorHAnsi" w:hAnsiTheme="minorHAnsi"/>
+          <w:sz w:val="22"/>
+          <w:szCs w:val="22"/>
+        </w:rPr>
+        <w:t>The administrator will be able to manage new users on the database, edit classes and view all information about classes that users will be attending.</w:t>
+      </w:r>
+    </w:p>
+    <w:p>
+      <w:pPr>
+        <w:spacing w:line="360" w:lineRule="auto"/>
+        <w:rPr>
+          <w:rFonts w:asciiTheme="minorHAnsi" w:hAnsiTheme="minorHAnsi"/>
+          <w:sz w:val="22"/>
+          <w:szCs w:val="22"/>
+        </w:rPr>
+      </w:pPr>
+    </w:p>
+    <w:p>
+      <w:pPr>
+        <w:pStyle w:val="Heading3"/>
+      </w:pPr>
+      <w:bookmarkStart w:id="20" w:name="_Toc445558422"/>
+      <w:r>
+        <w:t>Membership Area:</w:t>
+      </w:r>
+      <w:bookmarkEnd w:id="20"/>
+    </w:p>
+    <w:p>
+      <w:pPr>
+        <w:spacing w:line="360" w:lineRule="auto"/>
+        <w:rPr>
+          <w:rFonts w:asciiTheme="minorHAnsi" w:hAnsiTheme="minorHAnsi"/>
+          <w:sz w:val="22"/>
+          <w:szCs w:val="22"/>
+        </w:rPr>
+      </w:pPr>
+      <w:r>
+        <w:rPr>
+          <w:rFonts w:asciiTheme="minorHAnsi" w:hAnsiTheme="minorHAnsi"/>
+          <w:sz w:val="22"/>
+          <w:szCs w:val="22"/>
+        </w:rPr>
+        <w:t>The member ship area will allow, upon completion of registration, will allow users to make booking for classes, create reviews on classes attended, create and comment on forums or (Depending on their membership level) be able to host classes.</w:t>
+      </w:r>
+    </w:p>
+    <w:p>
+      <w:pPr>
+        <w:spacing w:line="360" w:lineRule="auto"/>
+        <w:rPr>
+          <w:rFonts w:asciiTheme="minorHAnsi" w:hAnsiTheme="minorHAnsi"/>
+          <w:b/>
+          <w:sz w:val="22"/>
+          <w:szCs w:val="22"/>
+        </w:rPr>
+      </w:pPr>
+    </w:p>
+    <w:p>
+      <w:pPr>
+        <w:pStyle w:val="Heading3"/>
+      </w:pPr>
+      <w:bookmarkStart w:id="21" w:name="_Toc445558423"/>
+      <w:r>
+        <w:t>Subscribe:</w:t>
+      </w:r>
+      <w:bookmarkEnd w:id="21"/>
+    </w:p>
+    <w:p>
+      <w:pPr>
+        <w:spacing w:line="360" w:lineRule="auto"/>
+        <w:rPr>
+          <w:rFonts w:asciiTheme="minorHAnsi" w:hAnsiTheme="minorHAnsi"/>
+          <w:sz w:val="22"/>
+          <w:szCs w:val="22"/>
+        </w:rPr>
+      </w:pPr>
+      <w:r>
+        <w:rPr>
+          <w:rFonts w:asciiTheme="minorHAnsi" w:hAnsiTheme="minorHAnsi"/>
+          <w:sz w:val="22"/>
+          <w:szCs w:val="22"/>
+        </w:rPr>
+        <w:t>This feature allows members (</w:t>
+      </w:r>
+      <w:r>
+        <w:rPr>
+          <w:rFonts w:asciiTheme="minorHAnsi" w:hAnsiTheme="minorHAnsi"/>
+          <w:sz w:val="22"/>
+          <w:szCs w:val="22"/>
+          <w:highlight w:val="yellow"/>
+        </w:rPr>
+        <w:t>Gold Level+) to</w:t>
+      </w:r>
+      <w:r>
+        <w:rPr>
+          <w:rFonts w:asciiTheme="minorHAnsi" w:hAnsiTheme="minorHAnsi"/>
+          <w:sz w:val="22"/>
+          <w:szCs w:val="22"/>
+        </w:rPr>
+        <w:t xml:space="preserve"> follow a particular class or trainer and will notify the member to any classes that will be hosted, me</w:t>
+      </w:r>
+      <w:r>
+        <w:rPr>
+          <w:rFonts w:asciiTheme="minorHAnsi" w:hAnsiTheme="minorHAnsi"/>
+          <w:sz w:val="22"/>
+          <w:szCs w:val="22"/>
+          <w:highlight w:val="yellow"/>
+        </w:rPr>
+        <w:t>mbers will also be able to unsubscribe to a class upon which they will be prompted to fill out an option survey on why they are unsubscribing.</w:t>
+      </w:r>
+      <w:r>
+        <w:rPr>
+          <w:rFonts w:asciiTheme="minorHAnsi" w:hAnsiTheme="minorHAnsi"/>
+          <w:sz w:val="22"/>
+          <w:szCs w:val="22"/>
+        </w:rPr>
+        <w:t xml:space="preserve">  </w:t>
+      </w:r>
+    </w:p>
+    <w:p>
+      <w:pPr>
+        <w:spacing w:line="360" w:lineRule="auto"/>
+        <w:rPr>
+          <w:rFonts w:asciiTheme="minorHAnsi" w:hAnsiTheme="minorHAnsi"/>
+          <w:b/>
+          <w:sz w:val="22"/>
+          <w:szCs w:val="22"/>
+        </w:rPr>
+      </w:pPr>
+    </w:p>
+    <w:p>
+      <w:pPr>
+        <w:pStyle w:val="Heading3"/>
+      </w:pPr>
+      <w:bookmarkStart w:id="22" w:name="_Toc445558424"/>
+      <w:r>
+        <w:t>Create Class:</w:t>
+      </w:r>
+      <w:bookmarkEnd w:id="22"/>
+    </w:p>
+    <w:p>
+      <w:pPr>
+        <w:spacing w:line="360" w:lineRule="auto"/>
+        <w:rPr>
+          <w:rFonts w:asciiTheme="minorHAnsi" w:hAnsiTheme="minorHAnsi"/>
+          <w:sz w:val="22"/>
+          <w:szCs w:val="22"/>
+        </w:rPr>
+      </w:pPr>
+      <w:r>
+        <w:rPr>
+          <w:rFonts w:asciiTheme="minorHAnsi" w:hAnsiTheme="minorHAnsi"/>
+          <w:sz w:val="22"/>
+          <w:szCs w:val="22"/>
+        </w:rPr>
+        <w:t>With this option members (Platinum Level) will be able to create classes and advertise the location of this class, after the creation of the class this users will also have access to information regarding attendance from other users. After a class is created, the database will mark this the date on our sites calendar, one requirement of creating a class will be that the class must contain at least one tag that summarises their class, if a classes tag is considered inaccurate Gold Level members+ may request the tag be removed</w:t>
+      </w:r>
+      <w:r>
+        <w:rPr>
+          <w:rFonts w:asciiTheme="minorHAnsi" w:hAnsiTheme="minorHAnsi"/>
+          <w:sz w:val="22"/>
+          <w:szCs w:val="22"/>
+        </w:rPr>
+        <w:t>.</w:t>
+      </w:r>
+    </w:p>
+    <w:p>
+      <w:pPr>
+        <w:spacing w:line="360" w:lineRule="auto"/>
+        <w:rPr>
+          <w:rFonts w:asciiTheme="minorHAnsi" w:hAnsiTheme="minorHAnsi"/>
+          <w:b/>
+          <w:sz w:val="22"/>
+          <w:szCs w:val="22"/>
+        </w:rPr>
+      </w:pPr>
+    </w:p>
+    <w:p>
+      <w:pPr>
+        <w:pStyle w:val="Heading3"/>
+      </w:pPr>
+      <w:bookmarkStart w:id="23" w:name="_Toc445558425"/>
+      <w:r>
+        <w:t>Calendar of Classes:</w:t>
+      </w:r>
       <w:bookmarkEnd w:id="23"/>
     </w:p>
     <w:p>
@@ -4934,7 +5048,7 @@
           <w:sz w:val="22"/>
           <w:szCs w:val="22"/>
         </w:rPr>
-        <w:t>The administrator will be able to manage new users on the database, edit classes and view all information about classes that users will be attending.</w:t>
+        <w:t xml:space="preserve">Users will have access to a calendar that will be updated by other members on classes that will be hosted on any particular date. The calendar will link users to the page displaying more information regarding classes on that day.  </w:t>
       </w:r>
     </w:p>
     <w:p>
@@ -4942,6 +5056,7 @@
         <w:spacing w:line="360" w:lineRule="auto"/>
         <w:rPr>
           <w:rFonts w:asciiTheme="minorHAnsi" w:hAnsiTheme="minorHAnsi"/>
+          <w:b/>
           <w:sz w:val="22"/>
           <w:szCs w:val="22"/>
         </w:rPr>
@@ -4951,9 +5066,9 @@
       <w:pPr>
         <w:pStyle w:val="Heading3"/>
       </w:pPr>
-      <w:bookmarkStart w:id="24" w:name="_Toc445552445"/>
-      <w:r>
-        <w:t>Membership Area:</w:t>
+      <w:bookmarkStart w:id="24" w:name="_Toc445558426"/>
+      <w:r>
+        <w:t>Class review:</w:t>
       </w:r>
       <w:bookmarkEnd w:id="24"/>
     </w:p>
@@ -4972,7 +5087,7 @@
           <w:sz w:val="22"/>
           <w:szCs w:val="22"/>
         </w:rPr>
-        <w:t>The member ship area will allow, upon completion of registration, will allow users to make booking for classes, create reviews on classes attended, create and comment on forums or (Depending on their membership level) be able to host classes.</w:t>
+        <w:t xml:space="preserve">Gold users will have access to a review section that they can post up their experience with a class as well as a rating on the class attended, reviews will be only be available to be posted after the class has finished. </w:t>
       </w:r>
     </w:p>
     <w:p>
@@ -4990,210 +5105,12 @@
       <w:pPr>
         <w:pStyle w:val="Heading3"/>
       </w:pPr>
-      <w:bookmarkStart w:id="25" w:name="_Toc445552446"/>
-      <w:r>
-        <w:t>Subscribe:</w:t>
-      </w:r>
-      <w:bookmarkEnd w:id="25"/>
-    </w:p>
-    <w:p>
-      <w:pPr>
-        <w:spacing w:line="360" w:lineRule="auto"/>
-        <w:rPr>
-          <w:rFonts w:asciiTheme="minorHAnsi" w:hAnsiTheme="minorHAnsi"/>
-          <w:sz w:val="22"/>
-          <w:szCs w:val="22"/>
-        </w:rPr>
-      </w:pPr>
-      <w:r>
-        <w:rPr>
-          <w:rFonts w:asciiTheme="minorHAnsi" w:hAnsiTheme="minorHAnsi"/>
-          <w:sz w:val="22"/>
-          <w:szCs w:val="22"/>
-        </w:rPr>
-        <w:t>This feature allows members (</w:t>
-      </w:r>
-      <w:r>
-        <w:rPr>
-          <w:rFonts w:asciiTheme="minorHAnsi" w:hAnsiTheme="minorHAnsi"/>
-          <w:sz w:val="22"/>
-          <w:szCs w:val="22"/>
-          <w:highlight w:val="yellow"/>
-        </w:rPr>
-        <w:t>Gold Level+) to</w:t>
-      </w:r>
-      <w:r>
-        <w:rPr>
-          <w:rFonts w:asciiTheme="minorHAnsi" w:hAnsiTheme="minorHAnsi"/>
-          <w:sz w:val="22"/>
-          <w:szCs w:val="22"/>
-        </w:rPr>
-        <w:t xml:space="preserve"> follow a particular class or trainer and will notify the member to any classes that will be hosted, me</w:t>
-      </w:r>
-      <w:r>
-        <w:rPr>
-          <w:rFonts w:asciiTheme="minorHAnsi" w:hAnsiTheme="minorHAnsi"/>
-          <w:sz w:val="22"/>
-          <w:szCs w:val="22"/>
-          <w:highlight w:val="yellow"/>
-        </w:rPr>
-        <w:t>mbers will also be able to unsubscribe to a class upon which they will be prompted to fill out an option survey on why they are unsubscribing.</w:t>
-      </w:r>
-      <w:r>
-        <w:rPr>
-          <w:rFonts w:asciiTheme="minorHAnsi" w:hAnsiTheme="minorHAnsi"/>
-          <w:sz w:val="22"/>
-          <w:szCs w:val="22"/>
-        </w:rPr>
-        <w:t xml:space="preserve">  </w:t>
-      </w:r>
-    </w:p>
-    <w:p>
-      <w:pPr>
-        <w:spacing w:line="360" w:lineRule="auto"/>
-        <w:rPr>
-          <w:rFonts w:asciiTheme="minorHAnsi" w:hAnsiTheme="minorHAnsi"/>
-          <w:b/>
-          <w:sz w:val="22"/>
-          <w:szCs w:val="22"/>
-        </w:rPr>
-      </w:pPr>
-    </w:p>
-    <w:p>
-      <w:pPr>
-        <w:pStyle w:val="Heading3"/>
-      </w:pPr>
-      <w:bookmarkStart w:id="26" w:name="_Toc445552447"/>
-      <w:r>
-        <w:t>Create Class:</w:t>
-      </w:r>
-      <w:bookmarkEnd w:id="26"/>
-    </w:p>
-    <w:p>
-      <w:pPr>
-        <w:spacing w:line="360" w:lineRule="auto"/>
-        <w:rPr>
-          <w:rFonts w:asciiTheme="minorHAnsi" w:hAnsiTheme="minorHAnsi"/>
-          <w:sz w:val="22"/>
-          <w:szCs w:val="22"/>
-        </w:rPr>
-      </w:pPr>
-      <w:r>
-        <w:rPr>
-          <w:rFonts w:asciiTheme="minorHAnsi" w:hAnsiTheme="minorHAnsi"/>
-          <w:sz w:val="22"/>
-          <w:szCs w:val="22"/>
-        </w:rPr>
-        <w:t>With this option members (Platinum Level) will be able to create classes and advertise the location of this class, after the creation of the class this users will also have access to information regarding attendance from other users. After a class is created, the database will mark this the date on our sites calendar, one requirement of creating a class will be that the class must contain at least one tag that summarises their class, if a classes tag is considered inaccurate Gold Level members+ may request the tag be removed</w:t>
-      </w:r>
-      <w:r>
-        <w:rPr>
-          <w:rFonts w:asciiTheme="minorHAnsi" w:hAnsiTheme="minorHAnsi"/>
-          <w:sz w:val="22"/>
-          <w:szCs w:val="22"/>
-        </w:rPr>
-        <w:t>.</w:t>
-      </w:r>
-    </w:p>
-    <w:p>
-      <w:pPr>
-        <w:spacing w:line="360" w:lineRule="auto"/>
-        <w:rPr>
-          <w:rFonts w:asciiTheme="minorHAnsi" w:hAnsiTheme="minorHAnsi"/>
-          <w:b/>
-          <w:sz w:val="22"/>
-          <w:szCs w:val="22"/>
-        </w:rPr>
-      </w:pPr>
-    </w:p>
-    <w:p>
-      <w:pPr>
-        <w:pStyle w:val="Heading3"/>
-      </w:pPr>
-      <w:bookmarkStart w:id="27" w:name="_Toc445552448"/>
-      <w:r>
-        <w:t>Calendar of Classes:</w:t>
-      </w:r>
-      <w:bookmarkEnd w:id="27"/>
-    </w:p>
-    <w:p>
-      <w:pPr>
-        <w:spacing w:line="360" w:lineRule="auto"/>
-        <w:rPr>
-          <w:rFonts w:asciiTheme="minorHAnsi" w:hAnsiTheme="minorHAnsi"/>
-          <w:sz w:val="22"/>
-          <w:szCs w:val="22"/>
-        </w:rPr>
-      </w:pPr>
-      <w:r>
-        <w:rPr>
-          <w:rFonts w:asciiTheme="minorHAnsi" w:hAnsiTheme="minorHAnsi"/>
-          <w:sz w:val="22"/>
-          <w:szCs w:val="22"/>
-        </w:rPr>
-        <w:t xml:space="preserve">Users will have access to a calendar that will be updated by other members on classes that will be hosted on any particular date. The calendar will link users to the page displaying more information regarding classes on that day.  </w:t>
-      </w:r>
-    </w:p>
-    <w:p>
-      <w:pPr>
-        <w:spacing w:line="360" w:lineRule="auto"/>
-        <w:rPr>
-          <w:rFonts w:asciiTheme="minorHAnsi" w:hAnsiTheme="minorHAnsi"/>
-          <w:b/>
-          <w:sz w:val="22"/>
-          <w:szCs w:val="22"/>
-        </w:rPr>
-      </w:pPr>
-    </w:p>
-    <w:p>
-      <w:pPr>
-        <w:pStyle w:val="Heading3"/>
-      </w:pPr>
-      <w:bookmarkStart w:id="28" w:name="_Toc445552449"/>
-      <w:r>
-        <w:t>Class review:</w:t>
-      </w:r>
-      <w:bookmarkEnd w:id="28"/>
-    </w:p>
-    <w:p>
-      <w:pPr>
-        <w:spacing w:line="360" w:lineRule="auto"/>
-        <w:rPr>
-          <w:rFonts w:asciiTheme="minorHAnsi" w:hAnsiTheme="minorHAnsi"/>
-          <w:sz w:val="22"/>
-          <w:szCs w:val="22"/>
-        </w:rPr>
-      </w:pPr>
-      <w:r>
-        <w:rPr>
-          <w:rFonts w:asciiTheme="minorHAnsi" w:hAnsiTheme="minorHAnsi"/>
-          <w:sz w:val="22"/>
-          <w:szCs w:val="22"/>
-        </w:rPr>
-        <w:t xml:space="preserve">Gold users will have access to a review section that they can post up their experience with a class as well as a rating on the class attended, reviews will be only be available to be posted after the class has finished. </w:t>
-      </w:r>
-    </w:p>
-    <w:p>
-      <w:pPr>
-        <w:spacing w:line="360" w:lineRule="auto"/>
-        <w:rPr>
-          <w:rFonts w:asciiTheme="minorHAnsi" w:hAnsiTheme="minorHAnsi"/>
-          <w:b/>
-          <w:sz w:val="22"/>
-          <w:szCs w:val="22"/>
-        </w:rPr>
-      </w:pPr>
-    </w:p>
-    <w:p>
-      <w:pPr>
-        <w:pStyle w:val="Heading3"/>
-      </w:pPr>
-      <w:bookmarkStart w:id="29" w:name="_Toc445552450"/>
+      <w:bookmarkStart w:id="25" w:name="_Toc445558427"/>
       <w:r>
         <w:lastRenderedPageBreak/>
         <w:t>Newsletter:</w:t>
       </w:r>
-      <w:bookmarkEnd w:id="29"/>
+      <w:bookmarkEnd w:id="25"/>
     </w:p>
     <w:p>
       <w:pPr>
@@ -5236,7 +5153,7 @@
           <w:szCs w:val="32"/>
         </w:rPr>
       </w:pPr>
-      <w:bookmarkStart w:id="30" w:name="_Toc445548203"/>
+      <w:bookmarkStart w:id="26" w:name="_Toc445548203"/>
       <w:r>
         <w:br w:type="page"/>
       </w:r>
@@ -5245,13 +5162,13 @@
       <w:pPr>
         <w:pStyle w:val="Heading1"/>
       </w:pPr>
-      <w:bookmarkStart w:id="31" w:name="_Toc445552451"/>
+      <w:bookmarkStart w:id="27" w:name="_Toc445558428"/>
       <w:r>
         <w:lastRenderedPageBreak/>
         <w:t>ERD and relationship schema:</w:t>
       </w:r>
-      <w:bookmarkEnd w:id="30"/>
-      <w:bookmarkEnd w:id="31"/>
+      <w:bookmarkEnd w:id="26"/>
+      <w:bookmarkEnd w:id="27"/>
     </w:p>
     <w:sectPr>
       <w:headerReference w:type="default" r:id="rId16"/>
@@ -5328,7 +5245,7 @@
             <w:bCs/>
             <w:noProof/>
           </w:rPr>
-          <w:t>4</w:t>
+          <w:t>10</w:t>
         </w:r>
         <w:r>
           <w:rPr>
@@ -5398,10 +5315,19 @@
       <w:t>2887147</w:t>
     </w:r>
     <w:r>
-      <w:ptab w:relativeTo="margin" w:alignment="right" w:leader="none"/>
+      <w:t xml:space="preserve">                                            </w:t>
     </w:r>
     <w:r>
       <w:t>2882360</w:t>
+    </w:r>
+    <w:r>
+      <w:t xml:space="preserve">      </w:t>
+    </w:r>
+    <w:r>
+      <w:tab/>
+    </w:r>
+    <w:r>
+      <w:t>2875163</w:t>
     </w:r>
   </w:p>
 </w:hdr>
@@ -6678,556 +6604,6 @@
 </w:styles>
 </file>
 
-<file path=word/glossary/document.xml><?xml version="1.0" encoding="utf-8"?>
-<w:glossaryDocument xmlns:wpc="http://schemas.microsoft.com/office/word/2010/wordprocessingCanvas" xmlns:mc="http://schemas.openxmlformats.org/markup-compatibility/2006" xmlns:o="urn:schemas-microsoft-com:office:office" xmlns:r="http://schemas.openxmlformats.org/officeDocument/2006/relationships" xmlns:m="http://schemas.openxmlformats.org/officeDocument/2006/math" xmlns:v="urn:schemas-microsoft-com:vml" xmlns:wp14="http://schemas.microsoft.com/office/word/2010/wordprocessingDrawing" xmlns:wp="http://schemas.openxmlformats.org/drawingml/2006/wordprocessingDrawing" xmlns:w10="urn:schemas-microsoft-com:office:word" xmlns:w="http://schemas.openxmlformats.org/wordprocessingml/2006/main" xmlns:w14="http://schemas.microsoft.com/office/word/2010/wordml" xmlns:w15="http://schemas.microsoft.com/office/word/2012/wordml" xmlns:wpg="http://schemas.microsoft.com/office/word/2010/wordprocessingGroup" xmlns:wpi="http://schemas.microsoft.com/office/word/2010/wordprocessingInk" xmlns:wne="http://schemas.microsoft.com/office/word/2006/wordml" xmlns:wps="http://schemas.microsoft.com/office/word/2010/wordprocessingShape" mc:Ignorable="w14 w15 wp14"/>
-</file>
-
-<file path=word/glossary/fontTable.xml><?xml version="1.0" encoding="utf-8"?>
-<w:fonts xmlns:mc="http://schemas.openxmlformats.org/markup-compatibility/2006" xmlns:r="http://schemas.openxmlformats.org/officeDocument/2006/relationships" xmlns:w="http://schemas.openxmlformats.org/wordprocessingml/2006/main" xmlns:w14="http://schemas.microsoft.com/office/word/2010/wordml" xmlns:w15="http://schemas.microsoft.com/office/word/2012/wordml" mc:Ignorable="w14 w15">
-  <w:font w:name="Symbol">
-    <w:panose1 w:val="05050102010706020507"/>
-    <w:charset w:val="02"/>
-    <w:family w:val="roman"/>
-    <w:pitch w:val="variable"/>
-    <w:sig w:usb0="00000000" w:usb1="10000000" w:usb2="00000000" w:usb3="00000000" w:csb0="80000000" w:csb1="00000000"/>
-  </w:font>
-  <w:font w:name="Times New Roman">
-    <w:panose1 w:val="02020603050405020304"/>
-    <w:charset w:val="00"/>
-    <w:family w:val="roman"/>
-    <w:pitch w:val="variable"/>
-    <w:sig w:usb0="E0002EFF" w:usb1="C0007843" w:usb2="00000009" w:usb3="00000000" w:csb0="000001FF" w:csb1="00000000"/>
-  </w:font>
-  <w:font w:name="Courier New">
-    <w:panose1 w:val="02070309020205020404"/>
-    <w:charset w:val="00"/>
-    <w:family w:val="modern"/>
-    <w:pitch w:val="fixed"/>
-    <w:sig w:usb0="E0002EFF" w:usb1="C0007843" w:usb2="00000009" w:usb3="00000000" w:csb0="000001FF" w:csb1="00000000"/>
-  </w:font>
-  <w:font w:name="Wingdings">
-    <w:panose1 w:val="05000000000000000000"/>
-    <w:charset w:val="02"/>
-    <w:family w:val="auto"/>
-    <w:pitch w:val="variable"/>
-    <w:sig w:usb0="00000000" w:usb1="10000000" w:usb2="00000000" w:usb3="00000000" w:csb0="80000000" w:csb1="00000000"/>
-  </w:font>
-  <w:font w:name="Calibri">
-    <w:panose1 w:val="020F0502020204030204"/>
-    <w:charset w:val="00"/>
-    <w:family w:val="swiss"/>
-    <w:pitch w:val="variable"/>
-    <w:sig w:usb0="E00002FF" w:usb1="4000ACFF" w:usb2="00000001" w:usb3="00000000" w:csb0="0000019F" w:csb1="00000000"/>
-  </w:font>
-  <w:font w:name="Calibri Light">
-    <w:panose1 w:val="020F0302020204030204"/>
-    <w:charset w:val="00"/>
-    <w:family w:val="swiss"/>
-    <w:pitch w:val="variable"/>
-    <w:sig w:usb0="A00002EF" w:usb1="4000207B" w:usb2="00000000" w:usb3="00000000" w:csb0="0000019F" w:csb1="00000000"/>
-  </w:font>
-  <w:font w:name="Arial">
-    <w:panose1 w:val="020B0604020202020204"/>
-    <w:charset w:val="00"/>
-    <w:family w:val="swiss"/>
-    <w:pitch w:val="variable"/>
-    <w:sig w:usb0="E0002EFF" w:usb1="C0007843" w:usb2="00000009" w:usb3="00000000" w:csb0="000001FF" w:csb1="00000000"/>
-  </w:font>
-  <w:font w:name="Footlight MT Light">
-    <w:panose1 w:val="0204060206030A020304"/>
-    <w:charset w:val="00"/>
-    <w:family w:val="roman"/>
-    <w:pitch w:val="variable"/>
-    <w:sig w:usb0="00000003" w:usb1="00000000" w:usb2="00000000" w:usb3="00000000" w:csb0="00000001" w:csb1="00000000"/>
-  </w:font>
-  <w:font w:name="Rage Italic">
-    <w:panose1 w:val="03070502040507070304"/>
-    <w:charset w:val="00"/>
-    <w:family w:val="script"/>
-    <w:pitch w:val="variable"/>
-    <w:sig w:usb0="00000003" w:usb1="00000000" w:usb2="00000000" w:usb3="00000000" w:csb0="00000001" w:csb1="00000000"/>
-  </w:font>
-</w:fonts>
-</file>
-
-<file path=word/glossary/settings.xml><?xml version="1.0" encoding="utf-8"?>
-<w:settings xmlns:mc="http://schemas.openxmlformats.org/markup-compatibility/2006" xmlns:o="urn:schemas-microsoft-com:office:office" xmlns:r="http://schemas.openxmlformats.org/officeDocument/2006/relationships" xmlns:m="http://schemas.openxmlformats.org/officeDocument/2006/math" xmlns:v="urn:schemas-microsoft-com:vml" xmlns:w10="urn:schemas-microsoft-com:office:word" xmlns:w="http://schemas.openxmlformats.org/wordprocessingml/2006/main" xmlns:w14="http://schemas.microsoft.com/office/word/2010/wordml" xmlns:w15="http://schemas.microsoft.com/office/word/2012/wordml" xmlns:sl="http://schemas.openxmlformats.org/schemaLibrary/2006/main" mc:Ignorable="w14 w15">
-  <w:view w:val="normal"/>
-  <w:defaultTabStop w:val="720"/>
-  <w:characterSpacingControl w:val="doNotCompress"/>
-  <w:compat>
-    <w:useFELayout/>
-    <w:compatSetting w:name="compatibilityMode" w:uri="http://schemas.microsoft.com/office/word" w:val="15"/>
-    <w:compatSetting w:name="overrideTableStyleFontSizeAndJustification" w:uri="http://schemas.microsoft.com/office/word" w:val="1"/>
-    <w:compatSetting w:name="enableOpenTypeFeatures" w:uri="http://schemas.microsoft.com/office/word" w:val="1"/>
-    <w:compatSetting w:name="doNotFlipMirrorIndents" w:uri="http://schemas.microsoft.com/office/word" w:val="1"/>
-    <w:compatSetting w:name="differentiateMultirowTableHeaders" w:uri="http://schemas.microsoft.com/office/word" w:val="1"/>
-  </w:compat>
-  <w:rsids>
-    <w:rsidRoot w:val="00E5526C"/>
-    <w:rsid w:val="00660E37"/>
-    <w:rsid w:val="00E5526C"/>
-  </w:rsids>
-  <m:mathPr>
-    <m:mathFont m:val="Cambria Math"/>
-    <m:brkBin m:val="before"/>
-    <m:brkBinSub m:val="--"/>
-    <m:smallFrac m:val="0"/>
-    <m:dispDef/>
-    <m:lMargin m:val="0"/>
-    <m:rMargin m:val="0"/>
-    <m:defJc m:val="centerGroup"/>
-    <m:wrapIndent m:val="1440"/>
-    <m:intLim m:val="subSup"/>
-    <m:naryLim m:val="undOvr"/>
-  </m:mathPr>
-  <w:themeFontLang w:val="en-IE"/>
-  <w:clrSchemeMapping w:bg1="light1" w:t1="dark1" w:bg2="light2" w:t2="dark2" w:accent1="accent1" w:accent2="accent2" w:accent3="accent3" w:accent4="accent4" w:accent5="accent5" w:accent6="accent6" w:hyperlink="hyperlink" w:followedHyperlink="followedHyperlink"/>
-  <w:decimalSymbol w:val="."/>
-  <w:listSeparator w:val=","/>
-  <w15:chartTrackingRefBased/>
-</w:settings>
-</file>
-
-<file path=word/glossary/styles.xml><?xml version="1.0" encoding="utf-8"?>
-<w:styles xmlns:mc="http://schemas.openxmlformats.org/markup-compatibility/2006" xmlns:r="http://schemas.openxmlformats.org/officeDocument/2006/relationships" xmlns:w="http://schemas.openxmlformats.org/wordprocessingml/2006/main" xmlns:w14="http://schemas.microsoft.com/office/word/2010/wordml" xmlns:w15="http://schemas.microsoft.com/office/word/2012/wordml" mc:Ignorable="w14 w15">
-  <w:docDefaults>
-    <w:rPrDefault>
-      <w:rPr>
-        <w:rFonts w:asciiTheme="minorHAnsi" w:eastAsiaTheme="minorEastAsia" w:hAnsiTheme="minorHAnsi" w:cstheme="minorBidi"/>
-        <w:sz w:val="22"/>
-        <w:szCs w:val="22"/>
-        <w:lang w:val="en-IE" w:eastAsia="en-IE" w:bidi="ar-SA"/>
-      </w:rPr>
-    </w:rPrDefault>
-    <w:pPrDefault>
-      <w:pPr>
-        <w:spacing w:after="160" w:line="259" w:lineRule="auto"/>
-      </w:pPr>
-    </w:pPrDefault>
-  </w:docDefaults>
-  <w:latentStyles w:defLockedState="0" w:defUIPriority="99" w:defSemiHidden="0" w:defUnhideWhenUsed="0" w:defQFormat="0" w:count="371">
-    <w:lsdException w:name="Normal" w:uiPriority="0" w:qFormat="1"/>
-    <w:lsdException w:name="heading 1" w:uiPriority="9" w:qFormat="1"/>
-    <w:lsdException w:name="heading 2" w:semiHidden="1" w:uiPriority="9" w:unhideWhenUsed="1" w:qFormat="1"/>
-    <w:lsdException w:name="heading 3" w:semiHidden="1" w:uiPriority="9" w:unhideWhenUsed="1" w:qFormat="1"/>
-    <w:lsdException w:name="heading 4" w:semiHidden="1" w:uiPriority="9" w:unhideWhenUsed="1" w:qFormat="1"/>
-    <w:lsdException w:name="heading 5" w:semiHidden="1" w:uiPriority="9" w:unhideWhenUsed="1" w:qFormat="1"/>
-    <w:lsdException w:name="heading 6" w:semiHidden="1" w:uiPriority="9" w:unhideWhenUsed="1" w:qFormat="1"/>
-    <w:lsdException w:name="heading 7" w:semiHidden="1" w:uiPriority="9" w:unhideWhenUsed="1" w:qFormat="1"/>
-    <w:lsdException w:name="heading 8" w:semiHidden="1" w:uiPriority="9" w:unhideWhenUsed="1" w:qFormat="1"/>
-    <w:lsdException w:name="heading 9" w:semiHidden="1" w:uiPriority="9" w:unhideWhenUsed="1" w:qFormat="1"/>
-    <w:lsdException w:name="index 1" w:semiHidden="1" w:unhideWhenUsed="1"/>
-    <w:lsdException w:name="index 2" w:semiHidden="1" w:unhideWhenUsed="1"/>
-    <w:lsdException w:name="index 3" w:semiHidden="1" w:unhideWhenUsed="1"/>
-    <w:lsdException w:name="index 4" w:semiHidden="1" w:unhideWhenUsed="1"/>
-    <w:lsdException w:name="index 5" w:semiHidden="1" w:unhideWhenUsed="1"/>
-    <w:lsdException w:name="index 6" w:semiHidden="1" w:unhideWhenUsed="1"/>
-    <w:lsdException w:name="index 7" w:semiHidden="1" w:unhideWhenUsed="1"/>
-    <w:lsdException w:name="index 8" w:semiHidden="1" w:unhideWhenUsed="1"/>
-    <w:lsdException w:name="index 9" w:semiHidden="1" w:unhideWhenUsed="1"/>
-    <w:lsdException w:name="toc 1" w:semiHidden="1" w:uiPriority="39" w:unhideWhenUsed="1"/>
-    <w:lsdException w:name="toc 2" w:semiHidden="1" w:uiPriority="39" w:unhideWhenUsed="1"/>
-    <w:lsdException w:name="toc 3" w:semiHidden="1" w:uiPriority="39" w:unhideWhenUsed="1"/>
-    <w:lsdException w:name="toc 4" w:semiHidden="1" w:uiPriority="39" w:unhideWhenUsed="1"/>
-    <w:lsdException w:name="toc 5" w:semiHidden="1" w:uiPriority="39" w:unhideWhenUsed="1"/>
-    <w:lsdException w:name="toc 6" w:semiHidden="1" w:uiPriority="39" w:unhideWhenUsed="1"/>
-    <w:lsdException w:name="toc 7" w:semiHidden="1" w:uiPriority="39" w:unhideWhenUsed="1"/>
-    <w:lsdException w:name="toc 8" w:semiHidden="1" w:uiPriority="39" w:unhideWhenUsed="1"/>
-    <w:lsdException w:name="toc 9" w:semiHidden="1" w:uiPriority="39" w:unhideWhenUsed="1"/>
-    <w:lsdException w:name="Normal Indent" w:semiHidden="1" w:unhideWhenUsed="1"/>
-    <w:lsdException w:name="footnote text" w:semiHidden="1" w:unhideWhenUsed="1"/>
-    <w:lsdException w:name="annotation text" w:semiHidden="1" w:unhideWhenUsed="1"/>
-    <w:lsdException w:name="header" w:semiHidden="1" w:unhideWhenUsed="1"/>
-    <w:lsdException w:name="footer" w:semiHidden="1" w:unhideWhenUsed="1"/>
-    <w:lsdException w:name="index heading" w:semiHidden="1" w:unhideWhenUsed="1"/>
-    <w:lsdException w:name="caption" w:semiHidden="1" w:uiPriority="35" w:unhideWhenUsed="1" w:qFormat="1"/>
-    <w:lsdException w:name="table of figures" w:semiHidden="1" w:unhideWhenUsed="1"/>
-    <w:lsdException w:name="envelope address" w:semiHidden="1" w:unhideWhenUsed="1"/>
-    <w:lsdException w:name="envelope return" w:semiHidden="1" w:unhideWhenUsed="1"/>
-    <w:lsdException w:name="footnote reference" w:semiHidden="1" w:unhideWhenUsed="1"/>
-    <w:lsdException w:name="annotation reference" w:semiHidden="1" w:unhideWhenUsed="1"/>
-    <w:lsdException w:name="line number" w:semiHidden="1" w:unhideWhenUsed="1"/>
-    <w:lsdException w:name="page number" w:semiHidden="1" w:unhideWhenUsed="1"/>
-    <w:lsdException w:name="endnote reference" w:semiHidden="1" w:unhideWhenUsed="1"/>
-    <w:lsdException w:name="endnote text" w:semiHidden="1" w:unhideWhenUsed="1"/>
-    <w:lsdException w:name="table of authorities" w:semiHidden="1" w:unhideWhenUsed="1"/>
-    <w:lsdException w:name="macro" w:semiHidden="1" w:unhideWhenUsed="1"/>
-    <w:lsdException w:name="toa heading" w:semiHidden="1" w:unhideWhenUsed="1"/>
-    <w:lsdException w:name="List" w:semiHidden="1" w:unhideWhenUsed="1"/>
-    <w:lsdException w:name="List Bullet" w:semiHidden="1" w:unhideWhenUsed="1"/>
-    <w:lsdException w:name="List Number" w:semiHidden="1" w:unhideWhenUsed="1"/>
-    <w:lsdException w:name="List 2" w:semiHidden="1" w:unhideWhenUsed="1"/>
-    <w:lsdException w:name="List 3" w:semiHidden="1" w:unhideWhenUsed="1"/>
-    <w:lsdException w:name="List 4" w:semiHidden="1" w:unhideWhenUsed="1"/>
-    <w:lsdException w:name="List 5" w:semiHidden="1" w:unhideWhenUsed="1"/>
-    <w:lsdException w:name="List Bullet 2" w:semiHidden="1" w:unhideWhenUsed="1"/>
-    <w:lsdException w:name="List Bullet 3" w:semiHidden="1" w:unhideWhenUsed="1"/>
-    <w:lsdException w:name="List Bullet 4" w:semiHidden="1" w:unhideWhenUsed="1"/>
-    <w:lsdException w:name="List Bullet 5" w:semiHidden="1" w:unhideWhenUsed="1"/>
-    <w:lsdException w:name="List Number 2" w:semiHidden="1" w:unhideWhenUsed="1"/>
-    <w:lsdException w:name="List Number 3" w:semiHidden="1" w:unhideWhenUsed="1"/>
-    <w:lsdException w:name="List Number 4" w:semiHidden="1" w:unhideWhenUsed="1"/>
-    <w:lsdException w:name="List Number 5" w:semiHidden="1" w:unhideWhenUsed="1"/>
-    <w:lsdException w:name="Title" w:uiPriority="10" w:qFormat="1"/>
-    <w:lsdException w:name="Closing" w:semiHidden="1" w:unhideWhenUsed="1"/>
-    <w:lsdException w:name="Signature" w:semiHidden="1" w:unhideWhenUsed="1"/>
-    <w:lsdException w:name="Default Paragraph Font" w:semiHidden="1" w:uiPriority="1" w:unhideWhenUsed="1"/>
-    <w:lsdException w:name="Body Text" w:semiHidden="1" w:unhideWhenUsed="1"/>
-    <w:lsdException w:name="Body Text Indent" w:semiHidden="1" w:unhideWhenUsed="1"/>
-    <w:lsdException w:name="List Continue" w:semiHidden="1" w:unhideWhenUsed="1"/>
-    <w:lsdException w:name="List Continue 2" w:semiHidden="1" w:unhideWhenUsed="1"/>
-    <w:lsdException w:name="List Continue 3" w:semiHidden="1" w:unhideWhenUsed="1"/>
-    <w:lsdException w:name="List Continue 4" w:semiHidden="1" w:unhideWhenUsed="1"/>
-    <w:lsdException w:name="List Continue 5" w:semiHidden="1" w:unhideWhenUsed="1"/>
-    <w:lsdException w:name="Message Header" w:semiHidden="1" w:unhideWhenUsed="1"/>
-    <w:lsdException w:name="Subtitle" w:uiPriority="11" w:qFormat="1"/>
-    <w:lsdException w:name="Salutation" w:semiHidden="1" w:unhideWhenUsed="1"/>
-    <w:lsdException w:name="Date" w:semiHidden="1" w:unhideWhenUsed="1"/>
-    <w:lsdException w:name="Body Text First Indent" w:semiHidden="1" w:unhideWhenUsed="1"/>
-    <w:lsdException w:name="Body Text First Indent 2" w:semiHidden="1" w:unhideWhenUsed="1"/>
-    <w:lsdException w:name="Note Heading" w:semiHidden="1" w:unhideWhenUsed="1"/>
-    <w:lsdException w:name="Body Text 2" w:semiHidden="1" w:unhideWhenUsed="1"/>
-    <w:lsdException w:name="Body Text 3" w:semiHidden="1" w:unhideWhenUsed="1"/>
-    <w:lsdException w:name="Body Text Indent 2" w:semiHidden="1" w:unhideWhenUsed="1"/>
-    <w:lsdException w:name="Body Text Indent 3" w:semiHidden="1" w:unhideWhenUsed="1"/>
-    <w:lsdException w:name="Block Text" w:semiHidden="1" w:unhideWhenUsed="1"/>
-    <w:lsdException w:name="Hyperlink" w:semiHidden="1" w:unhideWhenUsed="1"/>
-    <w:lsdException w:name="FollowedHyperlink" w:semiHidden="1" w:unhideWhenUsed="1"/>
-    <w:lsdException w:name="Strong" w:uiPriority="22" w:qFormat="1"/>
-    <w:lsdException w:name="Emphasis" w:uiPriority="20" w:qFormat="1"/>
-    <w:lsdException w:name="Document Map" w:semiHidden="1" w:unhideWhenUsed="1"/>
-    <w:lsdException w:name="Plain Text" w:semiHidden="1" w:unhideWhenUsed="1"/>
-    <w:lsdException w:name="E-mail Signature" w:semiHidden="1" w:unhideWhenUsed="1"/>
-    <w:lsdException w:name="HTML Top of Form" w:semiHidden="1" w:unhideWhenUsed="1"/>
-    <w:lsdException w:name="HTML Bottom of Form" w:semiHidden="1" w:unhideWhenUsed="1"/>
-    <w:lsdException w:name="Normal (Web)" w:semiHidden="1" w:unhideWhenUsed="1"/>
-    <w:lsdException w:name="HTML Acronym" w:semiHidden="1" w:unhideWhenUsed="1"/>
-    <w:lsdException w:name="HTML Address" w:semiHidden="1" w:unhideWhenUsed="1"/>
-    <w:lsdException w:name="HTML Cite" w:semiHidden="1" w:unhideWhenUsed="1"/>
-    <w:lsdException w:name="HTML Code" w:semiHidden="1" w:unhideWhenUsed="1"/>
-    <w:lsdException w:name="HTML Definition" w:semiHidden="1" w:unhideWhenUsed="1"/>
-    <w:lsdException w:name="HTML Keyboard" w:semiHidden="1" w:unhideWhenUsed="1"/>
-    <w:lsdException w:name="HTML Preformatted" w:semiHidden="1" w:unhideWhenUsed="1"/>
-    <w:lsdException w:name="HTML Sample" w:semiHidden="1" w:unhideWhenUsed="1"/>
-    <w:lsdException w:name="HTML Typewriter" w:semiHidden="1" w:unhideWhenUsed="1"/>
-    <w:lsdException w:name="HTML Variable" w:semiHidden="1" w:unhideWhenUsed="1"/>
-    <w:lsdException w:name="Normal Table" w:semiHidden="1" w:unhideWhenUsed="1"/>
-    <w:lsdException w:name="annotation subject" w:semiHidden="1" w:unhideWhenUsed="1"/>
-    <w:lsdException w:name="No List" w:semiHidden="1" w:unhideWhenUsed="1"/>
-    <w:lsdException w:name="Outline List 1" w:semiHidden="1" w:unhideWhenUsed="1"/>
-    <w:lsdException w:name="Outline List 2" w:semiHidden="1" w:unhideWhenUsed="1"/>
-    <w:lsdException w:name="Outline List 3" w:semiHidden="1" w:unhideWhenUsed="1"/>
-    <w:lsdException w:name="Table Simple 1" w:semiHidden="1" w:unhideWhenUsed="1"/>
-    <w:lsdException w:name="Table Simple 2" w:semiHidden="1" w:unhideWhenUsed="1"/>
-    <w:lsdException w:name="Table Simple 3" w:semiHidden="1" w:unhideWhenUsed="1"/>
-    <w:lsdException w:name="Table Classic 1" w:semiHidden="1" w:unhideWhenUsed="1"/>
-    <w:lsdException w:name="Table Classic 2" w:semiHidden="1" w:unhideWhenUsed="1"/>
-    <w:lsdException w:name="Table Classic 3" w:semiHidden="1" w:unhideWhenUsed="1"/>
-    <w:lsdException w:name="Table Classic 4" w:semiHidden="1" w:unhideWhenUsed="1"/>
-    <w:lsdException w:name="Table Colorful 1" w:semiHidden="1" w:unhideWhenUsed="1"/>
-    <w:lsdException w:name="Table Colorful 2" w:semiHidden="1" w:unhideWhenUsed="1"/>
-    <w:lsdException w:name="Table Colorful 3" w:semiHidden="1" w:unhideWhenUsed="1"/>
-    <w:lsdException w:name="Table Columns 1" w:semiHidden="1" w:unhideWhenUsed="1"/>
-    <w:lsdException w:name="Table Columns 2" w:semiHidden="1" w:unhideWhenUsed="1"/>
-    <w:lsdException w:name="Table Columns 3" w:semiHidden="1" w:unhideWhenUsed="1"/>
-    <w:lsdException w:name="Table Columns 4" w:semiHidden="1" w:unhideWhenUsed="1"/>
-    <w:lsdException w:name="Table Columns 5" w:semiHidden="1" w:unhideWhenUsed="1"/>
-    <w:lsdException w:name="Table Grid 1" w:semiHidden="1" w:unhideWhenUsed="1"/>
-    <w:lsdException w:name="Table Grid 2" w:semiHidden="1" w:unhideWhenUsed="1"/>
-    <w:lsdException w:name="Table Grid 3" w:semiHidden="1" w:unhideWhenUsed="1"/>
-    <w:lsdException w:name="Table Grid 4" w:semiHidden="1" w:unhideWhenUsed="1"/>
-    <w:lsdException w:name="Table Grid 5" w:semiHidden="1" w:unhideWhenUsed="1"/>
-    <w:lsdException w:name="Table Grid 6" w:semiHidden="1" w:unhideWhenUsed="1"/>
-    <w:lsdException w:name="Table Grid 7" w:semiHidden="1" w:unhideWhenUsed="1"/>
-    <w:lsdException w:name="Table Grid 8" w:semiHidden="1" w:unhideWhenUsed="1"/>
-    <w:lsdException w:name="Table List 1" w:semiHidden="1" w:unhideWhenUsed="1"/>
-    <w:lsdException w:name="Table List 2" w:semiHidden="1" w:unhideWhenUsed="1"/>
-    <w:lsdException w:name="Table List 3" w:semiHidden="1" w:unhideWhenUsed="1"/>
-    <w:lsdException w:name="Table List 4" w:semiHidden="1" w:unhideWhenUsed="1"/>
-    <w:lsdException w:name="Table List 5" w:semiHidden="1" w:unhideWhenUsed="1"/>
-    <w:lsdException w:name="Table List 6" w:semiHidden="1" w:unhideWhenUsed="1"/>
-    <w:lsdException w:name="Table List 7" w:semiHidden="1" w:unhideWhenUsed="1"/>
-    <w:lsdException w:name="Table List 8" w:semiHidden="1" w:unhideWhenUsed="1"/>
-    <w:lsdException w:name="Table 3D effects 1" w:semiHidden="1" w:unhideWhenUsed="1"/>
-    <w:lsdException w:name="Table 3D effects 2" w:semiHidden="1" w:unhideWhenUsed="1"/>
-    <w:lsdException w:name="Table 3D effects 3" w:semiHidden="1" w:unhideWhenUsed="1"/>
-    <w:lsdException w:name="Table Contemporary" w:semiHidden="1" w:unhideWhenUsed="1"/>
-    <w:lsdException w:name="Table Elegant" w:semiHidden="1" w:unhideWhenUsed="1"/>
-    <w:lsdException w:name="Table Professional" w:semiHidden="1" w:unhideWhenUsed="1"/>
-    <w:lsdException w:name="Table Subtle 1" w:semiHidden="1" w:unhideWhenUsed="1"/>
-    <w:lsdException w:name="Table Subtle 2" w:semiHidden="1" w:unhideWhenUsed="1"/>
-    <w:lsdException w:name="Table Web 1" w:semiHidden="1" w:unhideWhenUsed="1"/>
-    <w:lsdException w:name="Table Web 2" w:semiHidden="1" w:unhideWhenUsed="1"/>
-    <w:lsdException w:name="Table Web 3" w:semiHidden="1" w:unhideWhenUsed="1"/>
-    <w:lsdException w:name="Balloon Text" w:semiHidden="1" w:unhideWhenUsed="1"/>
-    <w:lsdException w:name="Table Grid" w:uiPriority="39"/>
-    <w:lsdException w:name="Table Theme" w:semiHidden="1" w:unhideWhenUsed="1"/>
-    <w:lsdException w:name="Placeholder Text" w:semiHidden="1"/>
-    <w:lsdException w:name="No Spacing" w:uiPriority="1" w:qFormat="1"/>
-    <w:lsdException w:name="Light Shading" w:uiPriority="60"/>
-    <w:lsdException w:name="Light List" w:uiPriority="61"/>
-    <w:lsdException w:name="Light Grid" w:uiPriority="62"/>
-    <w:lsdException w:name="Medium Shading 1" w:uiPriority="63"/>
-    <w:lsdException w:name="Medium Shading 2" w:uiPriority="64"/>
-    <w:lsdException w:name="Medium List 1" w:uiPriority="65"/>
-    <w:lsdException w:name="Medium List 2" w:uiPriority="66"/>
-    <w:lsdException w:name="Medium Grid 1" w:uiPriority="67"/>
-    <w:lsdException w:name="Medium Grid 2" w:uiPriority="68"/>
-    <w:lsdException w:name="Medium Grid 3" w:uiPriority="69"/>
-    <w:lsdException w:name="Dark List" w:uiPriority="70"/>
-    <w:lsdException w:name="Colorful Shading" w:uiPriority="71"/>
-    <w:lsdException w:name="Colorful List" w:uiPriority="72"/>
-    <w:lsdException w:name="Colorful Grid" w:uiPriority="73"/>
-    <w:lsdException w:name="Light Shading Accent 1" w:uiPriority="60"/>
-    <w:lsdException w:name="Light List Accent 1" w:uiPriority="61"/>
-    <w:lsdException w:name="Light Grid Accent 1" w:uiPriority="62"/>
-    <w:lsdException w:name="Medium Shading 1 Accent 1" w:uiPriority="63"/>
-    <w:lsdException w:name="Medium Shading 2 Accent 1" w:uiPriority="64"/>
-    <w:lsdException w:name="Medium List 1 Accent 1" w:uiPriority="65"/>
-    <w:lsdException w:name="Revision" w:semiHidden="1"/>
-    <w:lsdException w:name="List Paragraph" w:uiPriority="34" w:qFormat="1"/>
-    <w:lsdException w:name="Quote" w:uiPriority="29" w:qFormat="1"/>
-    <w:lsdException w:name="Intense Quote" w:uiPriority="30" w:qFormat="1"/>
-    <w:lsdException w:name="Medium List 2 Accent 1" w:uiPriority="66"/>
-    <w:lsdException w:name="Medium Grid 1 Accent 1" w:uiPriority="67"/>
-    <w:lsdException w:name="Medium Grid 2 Accent 1" w:uiPriority="68"/>
-    <w:lsdException w:name="Medium Grid 3 Accent 1" w:uiPriority="69"/>
-    <w:lsdException w:name="Dark List Accent 1" w:uiPriority="70"/>
-    <w:lsdException w:name="Colorful Shading Accent 1" w:uiPriority="71"/>
-    <w:lsdException w:name="Colorful List Accent 1" w:uiPriority="72"/>
-    <w:lsdException w:name="Colorful Grid Accent 1" w:uiPriority="73"/>
-    <w:lsdException w:name="Light Shading Accent 2" w:uiPriority="60"/>
-    <w:lsdException w:name="Light List Accent 2" w:uiPriority="61"/>
-    <w:lsdException w:name="Light Grid Accent 2" w:uiPriority="62"/>
-    <w:lsdException w:name="Medium Shading 1 Accent 2" w:uiPriority="63"/>
-    <w:lsdException w:name="Medium Shading 2 Accent 2" w:uiPriority="64"/>
-    <w:lsdException w:name="Medium List 1 Accent 2" w:uiPriority="65"/>
-    <w:lsdException w:name="Medium List 2 Accent 2" w:uiPriority="66"/>
-    <w:lsdException w:name="Medium Grid 1 Accent 2" w:uiPriority="67"/>
-    <w:lsdException w:name="Medium Grid 2 Accent 2" w:uiPriority="68"/>
-    <w:lsdException w:name="Medium Grid 3 Accent 2" w:uiPriority="69"/>
-    <w:lsdException w:name="Dark List Accent 2" w:uiPriority="70"/>
-    <w:lsdException w:name="Colorful Shading Accent 2" w:uiPriority="71"/>
-    <w:lsdException w:name="Colorful List Accent 2" w:uiPriority="72"/>
-    <w:lsdException w:name="Colorful Grid Accent 2" w:uiPriority="73"/>
-    <w:lsdException w:name="Light Shading Accent 3" w:uiPriority="60"/>
-    <w:lsdException w:name="Light List Accent 3" w:uiPriority="61"/>
-    <w:lsdException w:name="Light Grid Accent 3" w:uiPriority="62"/>
-    <w:lsdException w:name="Medium Shading 1 Accent 3" w:uiPriority="63"/>
-    <w:lsdException w:name="Medium Shading 2 Accent 3" w:uiPriority="64"/>
-    <w:lsdException w:name="Medium List 1 Accent 3" w:uiPriority="65"/>
-    <w:lsdException w:name="Medium List 2 Accent 3" w:uiPriority="66"/>
-    <w:lsdException w:name="Medium Grid 1 Accent 3" w:uiPriority="67"/>
-    <w:lsdException w:name="Medium Grid 2 Accent 3" w:uiPriority="68"/>
-    <w:lsdException w:name="Medium Grid 3 Accent 3" w:uiPriority="69"/>
-    <w:lsdException w:name="Dark List Accent 3" w:uiPriority="70"/>
-    <w:lsdException w:name="Colorful Shading Accent 3" w:uiPriority="71"/>
-    <w:lsdException w:name="Colorful List Accent 3" w:uiPriority="72"/>
-    <w:lsdException w:name="Colorful Grid Accent 3" w:uiPriority="73"/>
-    <w:lsdException w:name="Light Shading Accent 4" w:uiPriority="60"/>
-    <w:lsdException w:name="Light List Accent 4" w:uiPriority="61"/>
-    <w:lsdException w:name="Light Grid Accent 4" w:uiPriority="62"/>
-    <w:lsdException w:name="Medium Shading 1 Accent 4" w:uiPriority="63"/>
-    <w:lsdException w:name="Medium Shading 2 Accent 4" w:uiPriority="64"/>
-    <w:lsdException w:name="Medium List 1 Accent 4" w:uiPriority="65"/>
-    <w:lsdException w:name="Medium List 2 Accent 4" w:uiPriority="66"/>
-    <w:lsdException w:name="Medium Grid 1 Accent 4" w:uiPriority="67"/>
-    <w:lsdException w:name="Medium Grid 2 Accent 4" w:uiPriority="68"/>
-    <w:lsdException w:name="Medium Grid 3 Accent 4" w:uiPriority="69"/>
-    <w:lsdException w:name="Dark List Accent 4" w:uiPriority="70"/>
-    <w:lsdException w:name="Colorful Shading Accent 4" w:uiPriority="71"/>
-    <w:lsdException w:name="Colorful List Accent 4" w:uiPriority="72"/>
-    <w:lsdException w:name="Colorful Grid Accent 4" w:uiPriority="73"/>
-    <w:lsdException w:name="Light Shading Accent 5" w:uiPriority="60"/>
-    <w:lsdException w:name="Light List Accent 5" w:uiPriority="61"/>
-    <w:lsdException w:name="Light Grid Accent 5" w:uiPriority="62"/>
-    <w:lsdException w:name="Medium Shading 1 Accent 5" w:uiPriority="63"/>
-    <w:lsdException w:name="Medium Shading 2 Accent 5" w:uiPriority="64"/>
-    <w:lsdException w:name="Medium List 1 Accent 5" w:uiPriority="65"/>
-    <w:lsdException w:name="Medium List 2 Accent 5" w:uiPriority="66"/>
-    <w:lsdException w:name="Medium Grid 1 Accent 5" w:uiPriority="67"/>
-    <w:lsdException w:name="Medium Grid 2 Accent 5" w:uiPriority="68"/>
-    <w:lsdException w:name="Medium Grid 3 Accent 5" w:uiPriority="69"/>
-    <w:lsdException w:name="Dark List Accent 5" w:uiPriority="70"/>
-    <w:lsdException w:name="Colorful Shading Accent 5" w:uiPriority="71"/>
-    <w:lsdException w:name="Colorful List Accent 5" w:uiPriority="72"/>
-    <w:lsdException w:name="Colorful Grid Accent 5" w:uiPriority="73"/>
-    <w:lsdException w:name="Light Shading Accent 6" w:uiPriority="60"/>
-    <w:lsdException w:name="Light List Accent 6" w:uiPriority="61"/>
-    <w:lsdException w:name="Light Grid Accent 6" w:uiPriority="62"/>
-    <w:lsdException w:name="Medium Shading 1 Accent 6" w:uiPriority="63"/>
-    <w:lsdException w:name="Medium Shading 2 Accent 6" w:uiPriority="64"/>
-    <w:lsdException w:name="Medium List 1 Accent 6" w:uiPriority="65"/>
-    <w:lsdException w:name="Medium List 2 Accent 6" w:uiPriority="66"/>
-    <w:lsdException w:name="Medium Grid 1 Accent 6" w:uiPriority="67"/>
-    <w:lsdException w:name="Medium Grid 2 Accent 6" w:uiPriority="68"/>
-    <w:lsdException w:name="Medium Grid 3 Accent 6" w:uiPriority="69"/>
-    <w:lsdException w:name="Dark List Accent 6" w:uiPriority="70"/>
-    <w:lsdException w:name="Colorful Shading Accent 6" w:uiPriority="71"/>
-    <w:lsdException w:name="Colorful List Accent 6" w:uiPriority="72"/>
-    <w:lsdException w:name="Colorful Grid Accent 6" w:uiPriority="73"/>
-    <w:lsdException w:name="Subtle Emphasis" w:uiPriority="19" w:qFormat="1"/>
-    <w:lsdException w:name="Intense Emphasis" w:uiPriority="21" w:qFormat="1"/>
-    <w:lsdException w:name="Subtle Reference" w:uiPriority="31" w:qFormat="1"/>
-    <w:lsdException w:name="Intense Reference" w:uiPriority="32" w:qFormat="1"/>
-    <w:lsdException w:name="Book Title" w:uiPriority="33" w:qFormat="1"/>
-    <w:lsdException w:name="Bibliography" w:semiHidden="1" w:uiPriority="37" w:unhideWhenUsed="1"/>
-    <w:lsdException w:name="TOC Heading" w:semiHidden="1" w:uiPriority="39" w:unhideWhenUsed="1" w:qFormat="1"/>
-    <w:lsdException w:name="Plain Table 1" w:uiPriority="41"/>
-    <w:lsdException w:name="Plain Table 2" w:uiPriority="42"/>
-    <w:lsdException w:name="Plain Table 3" w:uiPriority="43"/>
-    <w:lsdException w:name="Plain Table 4" w:uiPriority="44"/>
-    <w:lsdException w:name="Plain Table 5" w:uiPriority="45"/>
-    <w:lsdException w:name="Grid Table Light" w:uiPriority="40"/>
-    <w:lsdException w:name="Grid Table 1 Light" w:uiPriority="46"/>
-    <w:lsdException w:name="Grid Table 2" w:uiPriority="47"/>
-    <w:lsdException w:name="Grid Table 3" w:uiPriority="48"/>
-    <w:lsdException w:name="Grid Table 4" w:uiPriority="49"/>
-    <w:lsdException w:name="Grid Table 5 Dark" w:uiPriority="50"/>
-    <w:lsdException w:name="Grid Table 6 Colorful" w:uiPriority="51"/>
-    <w:lsdException w:name="Grid Table 7 Colorful" w:uiPriority="52"/>
-    <w:lsdException w:name="Grid Table 1 Light Accent 1" w:uiPriority="46"/>
-    <w:lsdException w:name="Grid Table 2 Accent 1" w:uiPriority="47"/>
-    <w:lsdException w:name="Grid Table 3 Accent 1" w:uiPriority="48"/>
-    <w:lsdException w:name="Grid Table 4 Accent 1" w:uiPriority="49"/>
-    <w:lsdException w:name="Grid Table 5 Dark Accent 1" w:uiPriority="50"/>
-    <w:lsdException w:name="Grid Table 6 Colorful Accent 1" w:uiPriority="51"/>
-    <w:lsdException w:name="Grid Table 7 Colorful Accent 1" w:uiPriority="52"/>
-    <w:lsdException w:name="Grid Table 1 Light Accent 2" w:uiPriority="46"/>
-    <w:lsdException w:name="Grid Table 2 Accent 2" w:uiPriority="47"/>
-    <w:lsdException w:name="Grid Table 3 Accent 2" w:uiPriority="48"/>
-    <w:lsdException w:name="Grid Table 4 Accent 2" w:uiPriority="49"/>
-    <w:lsdException w:name="Grid Table 5 Dark Accent 2" w:uiPriority="50"/>
-    <w:lsdException w:name="Grid Table 6 Colorful Accent 2" w:uiPriority="51"/>
-    <w:lsdException w:name="Grid Table 7 Colorful Accent 2" w:uiPriority="52"/>
-    <w:lsdException w:name="Grid Table 1 Light Accent 3" w:uiPriority="46"/>
-    <w:lsdException w:name="Grid Table 2 Accent 3" w:uiPriority="47"/>
-    <w:lsdException w:name="Grid Table 3 Accent 3" w:uiPriority="48"/>
-    <w:lsdException w:name="Grid Table 4 Accent 3" w:uiPriority="49"/>
-    <w:lsdException w:name="Grid Table 5 Dark Accent 3" w:uiPriority="50"/>
-    <w:lsdException w:name="Grid Table 6 Colorful Accent 3" w:uiPriority="51"/>
-    <w:lsdException w:name="Grid Table 7 Colorful Accent 3" w:uiPriority="52"/>
-    <w:lsdException w:name="Grid Table 1 Light Accent 4" w:uiPriority="46"/>
-    <w:lsdException w:name="Grid Table 2 Accent 4" w:uiPriority="47"/>
-    <w:lsdException w:name="Grid Table 3 Accent 4" w:uiPriority="48"/>
-    <w:lsdException w:name="Grid Table 4 Accent 4" w:uiPriority="49"/>
-    <w:lsdException w:name="Grid Table 5 Dark Accent 4" w:uiPriority="50"/>
-    <w:lsdException w:name="Grid Table 6 Colorful Accent 4" w:uiPriority="51"/>
-    <w:lsdException w:name="Grid Table 7 Colorful Accent 4" w:uiPriority="52"/>
-    <w:lsdException w:name="Grid Table 1 Light Accent 5" w:uiPriority="46"/>
-    <w:lsdException w:name="Grid Table 2 Accent 5" w:uiPriority="47"/>
-    <w:lsdException w:name="Grid Table 3 Accent 5" w:uiPriority="48"/>
-    <w:lsdException w:name="Grid Table 4 Accent 5" w:uiPriority="49"/>
-    <w:lsdException w:name="Grid Table 5 Dark Accent 5" w:uiPriority="50"/>
-    <w:lsdException w:name="Grid Table 6 Colorful Accent 5" w:uiPriority="51"/>
-    <w:lsdException w:name="Grid Table 7 Colorful Accent 5" w:uiPriority="52"/>
-    <w:lsdException w:name="Grid Table 1 Light Accent 6" w:uiPriority="46"/>
-    <w:lsdException w:name="Grid Table 2 Accent 6" w:uiPriority="47"/>
-    <w:lsdException w:name="Grid Table 3 Accent 6" w:uiPriority="48"/>
-    <w:lsdException w:name="Grid Table 4 Accent 6" w:uiPriority="49"/>
-    <w:lsdException w:name="Grid Table 5 Dark Accent 6" w:uiPriority="50"/>
-    <w:lsdException w:name="Grid Table 6 Colorful Accent 6" w:uiPriority="51"/>
-    <w:lsdException w:name="Grid Table 7 Colorful Accent 6" w:uiPriority="52"/>
-    <w:lsdException w:name="List Table 1 Light" w:uiPriority="46"/>
-    <w:lsdException w:name="List Table 2" w:uiPriority="47"/>
-    <w:lsdException w:name="List Table 3" w:uiPriority="48"/>
-    <w:lsdException w:name="List Table 4" w:uiPriority="49"/>
-    <w:lsdException w:name="List Table 5 Dark" w:uiPriority="50"/>
-    <w:lsdException w:name="List Table 6 Colorful" w:uiPriority="51"/>
-    <w:lsdException w:name="List Table 7 Colorful" w:uiPriority="52"/>
-    <w:lsdException w:name="List Table 1 Light Accent 1" w:uiPriority="46"/>
-    <w:lsdException w:name="List Table 2 Accent 1" w:uiPriority="47"/>
-    <w:lsdException w:name="List Table 3 Accent 1" w:uiPriority="48"/>
-    <w:lsdException w:name="List Table 4 Accent 1" w:uiPriority="49"/>
-    <w:lsdException w:name="List Table 5 Dark Accent 1" w:uiPriority="50"/>
-    <w:lsdException w:name="List Table 6 Colorful Accent 1" w:uiPriority="51"/>
-    <w:lsdException w:name="List Table 7 Colorful Accent 1" w:uiPriority="52"/>
-    <w:lsdException w:name="List Table 1 Light Accent 2" w:uiPriority="46"/>
-    <w:lsdException w:name="List Table 2 Accent 2" w:uiPriority="47"/>
-    <w:lsdException w:name="List Table 3 Accent 2" w:uiPriority="48"/>
-    <w:lsdException w:name="List Table 4 Accent 2" w:uiPriority="49"/>
-    <w:lsdException w:name="List Table 5 Dark Accent 2" w:uiPriority="50"/>
-    <w:lsdException w:name="List Table 6 Colorful Accent 2" w:uiPriority="51"/>
-    <w:lsdException w:name="List Table 7 Colorful Accent 2" w:uiPriority="52"/>
-    <w:lsdException w:name="List Table 1 Light Accent 3" w:uiPriority="46"/>
-    <w:lsdException w:name="List Table 2 Accent 3" w:uiPriority="47"/>
-    <w:lsdException w:name="List Table 3 Accent 3" w:uiPriority="48"/>
-    <w:lsdException w:name="List Table 4 Accent 3" w:uiPriority="49"/>
-    <w:lsdException w:name="List Table 5 Dark Accent 3" w:uiPriority="50"/>
-    <w:lsdException w:name="List Table 6 Colorful Accent 3" w:uiPriority="51"/>
-    <w:lsdException w:name="List Table 7 Colorful Accent 3" w:uiPriority="52"/>
-    <w:lsdException w:name="List Table 1 Light Accent 4" w:uiPriority="46"/>
-    <w:lsdException w:name="List Table 2 Accent 4" w:uiPriority="47"/>
-    <w:lsdException w:name="List Table 3 Accent 4" w:uiPriority="48"/>
-    <w:lsdException w:name="List Table 4 Accent 4" w:uiPriority="49"/>
-    <w:lsdException w:name="List Table 5 Dark Accent 4" w:uiPriority="50"/>
-    <w:lsdException w:name="List Table 6 Colorful Accent 4" w:uiPriority="51"/>
-    <w:lsdException w:name="List Table 7 Colorful Accent 4" w:uiPriority="52"/>
-    <w:lsdException w:name="List Table 1 Light Accent 5" w:uiPriority="46"/>
-    <w:lsdException w:name="List Table 2 Accent 5" w:uiPriority="47"/>
-    <w:lsdException w:name="List Table 3 Accent 5" w:uiPriority="48"/>
-    <w:lsdException w:name="List Table 4 Accent 5" w:uiPriority="49"/>
-    <w:lsdException w:name="List Table 5 Dark Accent 5" w:uiPriority="50"/>
-    <w:lsdException w:name="List Table 6 Colorful Accent 5" w:uiPriority="51"/>
-    <w:lsdException w:name="List Table 7 Colorful Accent 5" w:uiPriority="52"/>
-    <w:lsdException w:name="List Table 1 Light Accent 6" w:uiPriority="46"/>
-    <w:lsdException w:name="List Table 2 Accent 6" w:uiPriority="47"/>
-    <w:lsdException w:name="List Table 3 Accent 6" w:uiPriority="48"/>
-    <w:lsdException w:name="List Table 4 Accent 6" w:uiPriority="49"/>
-    <w:lsdException w:name="List Table 5 Dark Accent 6" w:uiPriority="50"/>
-    <w:lsdException w:name="List Table 6 Colorful Accent 6" w:uiPriority="51"/>
-    <w:lsdException w:name="List Table 7 Colorful Accent 6" w:uiPriority="52"/>
-  </w:latentStyles>
-  <w:style w:type="paragraph" w:default="1" w:styleId="Normal">
-    <w:name w:val="Normal"/>
-    <w:qFormat/>
-  </w:style>
-  <w:style w:type="character" w:default="1" w:styleId="DefaultParagraphFont">
-    <w:name w:val="Default Paragraph Font"/>
-    <w:uiPriority w:val="1"/>
-    <w:semiHidden/>
-    <w:unhideWhenUsed/>
-  </w:style>
-  <w:style w:type="table" w:default="1" w:styleId="TableNormal">
-    <w:name w:val="Normal Table"/>
-    <w:uiPriority w:val="99"/>
-    <w:semiHidden/>
-    <w:unhideWhenUsed/>
-    <w:tblPr>
-      <w:tblInd w:w="0" w:type="dxa"/>
-      <w:tblCellMar>
-        <w:top w:w="0" w:type="dxa"/>
-        <w:left w:w="108" w:type="dxa"/>
-        <w:bottom w:w="0" w:type="dxa"/>
-        <w:right w:w="108" w:type="dxa"/>
-      </w:tblCellMar>
-    </w:tblPr>
-  </w:style>
-  <w:style w:type="numbering" w:default="1" w:styleId="NoList">
-    <w:name w:val="No List"/>
-    <w:uiPriority w:val="99"/>
-    <w:semiHidden/>
-    <w:unhideWhenUsed/>
-  </w:style>
-  <w:style w:type="paragraph" w:customStyle="1" w:styleId="6B59EAE559A34DFEA9FC51EC14DB2BE6">
-    <w:name w:val="6B59EAE559A34DFEA9FC51EC14DB2BE6"/>
-    <w:rsid w:val="00E5526C"/>
-  </w:style>
-  <w:style w:type="paragraph" w:customStyle="1" w:styleId="10F5EA73BFB54864A5B5F29FC027919B">
-    <w:name w:val="10F5EA73BFB54864A5B5F29FC027919B"/>
-    <w:rsid w:val="00E5526C"/>
-  </w:style>
-</w:styles>
-</file>
-
-<file path=word/glossary/webSettings.xml><?xml version="1.0" encoding="utf-8"?>
-<w:webSettings xmlns:mc="http://schemas.openxmlformats.org/markup-compatibility/2006" xmlns:r="http://schemas.openxmlformats.org/officeDocument/2006/relationships" xmlns:w="http://schemas.openxmlformats.org/wordprocessingml/2006/main" xmlns:w14="http://schemas.microsoft.com/office/word/2010/wordml" xmlns:w15="http://schemas.microsoft.com/office/word/2012/wordml" mc:Ignorable="w14 w15">
-  <w:optimizeForBrowser/>
-  <w:allowPNG/>
-</w:webSettings>
-</file>
-
 <file path=word/theme/theme1.xml><?xml version="1.0" encoding="utf-8"?>
 <a:theme xmlns:a="http://schemas.openxmlformats.org/drawingml/2006/main" name="Office Theme">
   <a:themeElements>
@@ -7494,7 +6870,7 @@
 </file>
 
 <file path=customXml/itemProps1.xml><?xml version="1.0" encoding="utf-8"?>
-<ds:datastoreItem xmlns:ds="http://schemas.openxmlformats.org/officeDocument/2006/customXml" ds:itemID="{4B1AE296-1CA4-4FE9-BAB0-7EB3E8022B8F}">
+<ds:datastoreItem xmlns:ds="http://schemas.openxmlformats.org/officeDocument/2006/customXml" ds:itemID="{35D06989-6CE1-4D4F-B32B-D1BE0A106EC7}">
   <ds:schemaRefs>
     <ds:schemaRef ds:uri="http://schemas.openxmlformats.org/officeDocument/2006/bibliography"/>
   </ds:schemaRefs>

</xml_diff>

<commit_message>
Cian - wire frames
Finished the wireframes
</commit_message>
<xml_diff>
--- a/1stSubmitable/sswd_2883486_2887147_2882360.docx
+++ b/1stSubmitable/sswd_2883486_2887147_2882360.docx
@@ -2134,12 +2134,7 @@
             <w:pStyle w:val="TOCHeading"/>
           </w:pPr>
           <w:r>
-            <w:t>Table of Con</w:t>
-          </w:r>
-          <w:bookmarkStart w:id="14" w:name="_GoBack"/>
-          <w:bookmarkEnd w:id="14"/>
-          <w:r>
-            <w:t>tents</w:t>
+            <w:t>Table of Contents</w:t>
           </w:r>
         </w:p>
         <w:p>
@@ -3396,14 +3391,14 @@
       <w:pPr>
         <w:pStyle w:val="Heading1"/>
       </w:pPr>
-      <w:bookmarkStart w:id="15" w:name="_Toc445548200"/>
-      <w:bookmarkStart w:id="16" w:name="_Toc446354540"/>
+      <w:bookmarkStart w:id="10" w:name="_Toc445548200"/>
+      <w:bookmarkStart w:id="11" w:name="_Toc446354540"/>
       <w:r>
         <w:lastRenderedPageBreak/>
         <w:t>Summary:</w:t>
       </w:r>
-      <w:bookmarkEnd w:id="15"/>
-      <w:bookmarkEnd w:id="16"/>
+      <w:bookmarkEnd w:id="10"/>
+      <w:bookmarkEnd w:id="11"/>
     </w:p>
     <w:p>
       <w:pPr>
@@ -3715,14 +3710,14 @@
         <w:pStyle w:val="Heading1"/>
         <w:spacing w:line="360" w:lineRule="auto"/>
       </w:pPr>
-      <w:bookmarkStart w:id="17" w:name="_Toc445548201"/>
-      <w:bookmarkStart w:id="18" w:name="_Toc446354541"/>
+      <w:bookmarkStart w:id="12" w:name="_Toc445548201"/>
+      <w:bookmarkStart w:id="13" w:name="_Toc446354541"/>
       <w:r>
         <w:lastRenderedPageBreak/>
         <w:t>Wireframe:</w:t>
       </w:r>
-      <w:bookmarkEnd w:id="17"/>
-      <w:bookmarkEnd w:id="18"/>
+      <w:bookmarkEnd w:id="12"/>
+      <w:bookmarkEnd w:id="13"/>
     </w:p>
     <w:tbl>
       <w:tblPr>
@@ -4479,8 +4474,61 @@
             <w:pPr>
               <w:spacing w:line="360" w:lineRule="auto"/>
               <w:ind w:right="-1566"/>
-              <w:jc w:val="right"/>
             </w:pPr>
+            <w:r>
+              <w:rPr>
+                <w:noProof/>
+                <w:lang w:val="en-IE" w:eastAsia="en-IE"/>
+              </w:rPr>
+              <w:drawing>
+                <wp:inline distT="0" distB="0" distL="0" distR="0">
+                  <wp:extent cx="5054600" cy="3519656"/>
+                  <wp:effectExtent l="0" t="0" r="0" b="5080"/>
+                  <wp:docPr id="7" name="Picture 7" descr="C:\Users\Stephen\Documents\GitHub\AwesomeCyborgs\wireframe\desktopWireframeAdmin.png"/>
+                  <wp:cNvGraphicFramePr>
+                    <a:graphicFrameLocks xmlns:a="http://schemas.openxmlformats.org/drawingml/2006/main" noChangeAspect="1"/>
+                  </wp:cNvGraphicFramePr>
+                  <a:graphic xmlns:a="http://schemas.openxmlformats.org/drawingml/2006/main">
+                    <a:graphicData uri="http://schemas.openxmlformats.org/drawingml/2006/picture">
+                      <pic:pic xmlns:pic="http://schemas.openxmlformats.org/drawingml/2006/picture">
+                        <pic:nvPicPr>
+                          <pic:cNvPr id="0" name="Picture 1" descr="C:\Users\Stephen\Documents\GitHub\AwesomeCyborgs\wireframe\desktopWireframeAdmin.png"/>
+                          <pic:cNvPicPr>
+                            <a:picLocks noChangeAspect="1" noChangeArrowheads="1"/>
+                          </pic:cNvPicPr>
+                        </pic:nvPicPr>
+                        <pic:blipFill>
+                          <a:blip r:embed="rId20" cstate="print">
+                            <a:extLst>
+                              <a:ext uri="{28A0092B-C50C-407E-A947-70E740481C1C}">
+                                <a14:useLocalDpi xmlns:a14="http://schemas.microsoft.com/office/drawing/2010/main" val="0"/>
+                              </a:ext>
+                            </a:extLst>
+                          </a:blip>
+                          <a:srcRect/>
+                          <a:stretch>
+                            <a:fillRect/>
+                          </a:stretch>
+                        </pic:blipFill>
+                        <pic:spPr bwMode="auto">
+                          <a:xfrm>
+                            <a:off x="0" y="0"/>
+                            <a:ext cx="5068890" cy="3529606"/>
+                          </a:xfrm>
+                          <a:prstGeom prst="rect">
+                            <a:avLst/>
+                          </a:prstGeom>
+                          <a:noFill/>
+                          <a:ln>
+                            <a:noFill/>
+                          </a:ln>
+                        </pic:spPr>
+                      </pic:pic>
+                    </a:graphicData>
+                  </a:graphic>
+                </wp:inline>
+              </w:drawing>
+            </w:r>
           </w:p>
         </w:tc>
         <w:tc>
@@ -4562,6 +4610,8 @@
           <w:szCs w:val="32"/>
         </w:rPr>
       </w:pPr>
+      <w:bookmarkStart w:id="14" w:name="_GoBack"/>
+      <w:bookmarkEnd w:id="14"/>
       <w:r>
         <w:br w:type="page"/>
       </w:r>
@@ -4571,14 +4621,14 @@
         <w:pStyle w:val="Heading1"/>
         <w:spacing w:line="360" w:lineRule="auto"/>
       </w:pPr>
-      <w:bookmarkStart w:id="19" w:name="_Toc445548202"/>
-      <w:bookmarkStart w:id="20" w:name="_Toc446354542"/>
+      <w:bookmarkStart w:id="15" w:name="_Toc445548202"/>
+      <w:bookmarkStart w:id="16" w:name="_Toc446354542"/>
       <w:r>
         <w:lastRenderedPageBreak/>
         <w:t>Functionality:</w:t>
       </w:r>
-      <w:bookmarkEnd w:id="19"/>
-      <w:bookmarkEnd w:id="20"/>
+      <w:bookmarkEnd w:id="15"/>
+      <w:bookmarkEnd w:id="16"/>
     </w:p>
     <w:p>
       <w:pPr>
@@ -4839,11 +4889,11 @@
       <w:pPr>
         <w:pStyle w:val="Heading3"/>
       </w:pPr>
-      <w:bookmarkStart w:id="21" w:name="_Toc446354543"/>
+      <w:bookmarkStart w:id="17" w:name="_Toc446354543"/>
       <w:r>
         <w:t>Registration/login:</w:t>
       </w:r>
-      <w:bookmarkEnd w:id="21"/>
+      <w:bookmarkEnd w:id="17"/>
     </w:p>
     <w:p>
       <w:pPr>
@@ -4931,11 +4981,11 @@
       <w:pPr>
         <w:pStyle w:val="Heading3"/>
       </w:pPr>
-      <w:bookmarkStart w:id="22" w:name="_Toc446354544"/>
+      <w:bookmarkStart w:id="18" w:name="_Toc446354544"/>
       <w:r>
         <w:t>Member Ship Level:</w:t>
       </w:r>
-      <w:bookmarkEnd w:id="22"/>
+      <w:bookmarkEnd w:id="18"/>
     </w:p>
     <w:p>
       <w:pPr>
@@ -5048,10 +5098,207 @@
       <w:pPr>
         <w:pStyle w:val="Heading3"/>
       </w:pPr>
-      <w:bookmarkStart w:id="23" w:name="_Toc446354545"/>
+      <w:bookmarkStart w:id="19" w:name="_Toc446354545"/>
       <w:r>
         <w:t>Account Management:</w:t>
       </w:r>
+      <w:bookmarkEnd w:id="19"/>
+    </w:p>
+    <w:p>
+      <w:pPr>
+        <w:spacing w:line="360" w:lineRule="auto"/>
+        <w:rPr>
+          <w:rFonts w:asciiTheme="minorHAnsi" w:hAnsiTheme="minorHAnsi"/>
+          <w:sz w:val="22"/>
+          <w:szCs w:val="22"/>
+        </w:rPr>
+      </w:pPr>
+      <w:r>
+        <w:rPr>
+          <w:rFonts w:asciiTheme="minorHAnsi" w:hAnsiTheme="minorHAnsi"/>
+          <w:sz w:val="22"/>
+          <w:szCs w:val="22"/>
+        </w:rPr>
+        <w:t>The administrator will be able to manage new users on the database, edit classes and view all information about classes that users will be attending.</w:t>
+      </w:r>
+    </w:p>
+    <w:p>
+      <w:pPr>
+        <w:spacing w:line="360" w:lineRule="auto"/>
+        <w:rPr>
+          <w:rFonts w:asciiTheme="minorHAnsi" w:hAnsiTheme="minorHAnsi"/>
+          <w:sz w:val="22"/>
+          <w:szCs w:val="22"/>
+        </w:rPr>
+      </w:pPr>
+    </w:p>
+    <w:p>
+      <w:pPr>
+        <w:pStyle w:val="Heading3"/>
+      </w:pPr>
+      <w:bookmarkStart w:id="20" w:name="_Toc446354546"/>
+      <w:r>
+        <w:t>Membership Area:</w:t>
+      </w:r>
+      <w:bookmarkEnd w:id="20"/>
+    </w:p>
+    <w:p>
+      <w:pPr>
+        <w:spacing w:line="360" w:lineRule="auto"/>
+        <w:rPr>
+          <w:rFonts w:asciiTheme="minorHAnsi" w:hAnsiTheme="minorHAnsi"/>
+          <w:sz w:val="22"/>
+          <w:szCs w:val="22"/>
+        </w:rPr>
+      </w:pPr>
+      <w:r>
+        <w:rPr>
+          <w:rFonts w:asciiTheme="minorHAnsi" w:hAnsiTheme="minorHAnsi"/>
+          <w:sz w:val="22"/>
+          <w:szCs w:val="22"/>
+        </w:rPr>
+        <w:t>The member ship area will allow, upon completion of registration, will allow users to make booking for classes, create reviews on classes attended, create and comment on forums or (Depending on their membership level) be able to host classes.</w:t>
+      </w:r>
+    </w:p>
+    <w:p>
+      <w:pPr>
+        <w:spacing w:line="360" w:lineRule="auto"/>
+        <w:rPr>
+          <w:rFonts w:asciiTheme="minorHAnsi" w:hAnsiTheme="minorHAnsi"/>
+          <w:b/>
+          <w:sz w:val="22"/>
+          <w:szCs w:val="22"/>
+        </w:rPr>
+      </w:pPr>
+    </w:p>
+    <w:p>
+      <w:pPr>
+        <w:pStyle w:val="Heading3"/>
+      </w:pPr>
+      <w:bookmarkStart w:id="21" w:name="_Toc446354547"/>
+      <w:r>
+        <w:t>Subscribe:</w:t>
+      </w:r>
+      <w:bookmarkEnd w:id="21"/>
+    </w:p>
+    <w:p>
+      <w:pPr>
+        <w:spacing w:line="360" w:lineRule="auto"/>
+        <w:rPr>
+          <w:rFonts w:asciiTheme="minorHAnsi" w:hAnsiTheme="minorHAnsi"/>
+          <w:sz w:val="22"/>
+          <w:szCs w:val="22"/>
+        </w:rPr>
+      </w:pPr>
+      <w:r>
+        <w:rPr>
+          <w:rFonts w:asciiTheme="minorHAnsi" w:hAnsiTheme="minorHAnsi"/>
+          <w:sz w:val="22"/>
+          <w:szCs w:val="22"/>
+        </w:rPr>
+        <w:t>This feature allows members (</w:t>
+      </w:r>
+      <w:r>
+        <w:rPr>
+          <w:rFonts w:asciiTheme="minorHAnsi" w:hAnsiTheme="minorHAnsi"/>
+          <w:sz w:val="22"/>
+          <w:szCs w:val="22"/>
+          <w:highlight w:val="yellow"/>
+        </w:rPr>
+        <w:t>Gold Level+) to</w:t>
+      </w:r>
+      <w:r>
+        <w:rPr>
+          <w:rFonts w:asciiTheme="minorHAnsi" w:hAnsiTheme="minorHAnsi"/>
+          <w:sz w:val="22"/>
+          <w:szCs w:val="22"/>
+        </w:rPr>
+        <w:t xml:space="preserve"> follow a particular class or trainer and will notify the member to any classes that will be hosted, me</w:t>
+      </w:r>
+      <w:r>
+        <w:rPr>
+          <w:rFonts w:asciiTheme="minorHAnsi" w:hAnsiTheme="minorHAnsi"/>
+          <w:sz w:val="22"/>
+          <w:szCs w:val="22"/>
+          <w:highlight w:val="yellow"/>
+        </w:rPr>
+        <w:t>mbers will also be able to unsubscribe to a class upon which they will be prompted to fill out an option survey on why they are unsubscribing.</w:t>
+      </w:r>
+      <w:r>
+        <w:rPr>
+          <w:rFonts w:asciiTheme="minorHAnsi" w:hAnsiTheme="minorHAnsi"/>
+          <w:sz w:val="22"/>
+          <w:szCs w:val="22"/>
+        </w:rPr>
+        <w:t xml:space="preserve">  </w:t>
+      </w:r>
+    </w:p>
+    <w:p>
+      <w:pPr>
+        <w:spacing w:line="360" w:lineRule="auto"/>
+        <w:rPr>
+          <w:rFonts w:asciiTheme="minorHAnsi" w:hAnsiTheme="minorHAnsi"/>
+          <w:b/>
+          <w:sz w:val="22"/>
+          <w:szCs w:val="22"/>
+        </w:rPr>
+      </w:pPr>
+    </w:p>
+    <w:p>
+      <w:pPr>
+        <w:pStyle w:val="Heading3"/>
+      </w:pPr>
+      <w:bookmarkStart w:id="22" w:name="_Toc446354548"/>
+      <w:r>
+        <w:t>Create Class:</w:t>
+      </w:r>
+      <w:bookmarkEnd w:id="22"/>
+    </w:p>
+    <w:p>
+      <w:pPr>
+        <w:spacing w:line="360" w:lineRule="auto"/>
+        <w:rPr>
+          <w:rFonts w:asciiTheme="minorHAnsi" w:hAnsiTheme="minorHAnsi"/>
+          <w:sz w:val="22"/>
+          <w:szCs w:val="22"/>
+        </w:rPr>
+      </w:pPr>
+      <w:r>
+        <w:rPr>
+          <w:rFonts w:asciiTheme="minorHAnsi" w:hAnsiTheme="minorHAnsi"/>
+          <w:sz w:val="22"/>
+          <w:szCs w:val="22"/>
+        </w:rPr>
+        <w:t>With this option members (Platinum Level) will be able to create classes and advertise the location of this class, after the creation of the class this users will also have access to information regarding attendance from other users. After a class is created, the database will mark this the date on our sites calendar, one requirement of creating a class will be that the class must contain at least one tag that summarises their class, if a classes tag is considered inaccurate Gold Level members+ may request the tag be removed</w:t>
+      </w:r>
+      <w:r>
+        <w:rPr>
+          <w:rFonts w:asciiTheme="minorHAnsi" w:hAnsiTheme="minorHAnsi"/>
+          <w:sz w:val="22"/>
+          <w:szCs w:val="22"/>
+        </w:rPr>
+        <w:t>.</w:t>
+      </w:r>
+    </w:p>
+    <w:p>
+      <w:pPr>
+        <w:spacing w:line="360" w:lineRule="auto"/>
+        <w:rPr>
+          <w:rFonts w:asciiTheme="minorHAnsi" w:hAnsiTheme="minorHAnsi"/>
+          <w:b/>
+          <w:sz w:val="22"/>
+          <w:szCs w:val="22"/>
+        </w:rPr>
+      </w:pPr>
+    </w:p>
+    <w:p>
+      <w:pPr>
+        <w:pStyle w:val="Heading3"/>
+      </w:pPr>
+      <w:bookmarkStart w:id="23" w:name="_Toc446354549"/>
+      <w:r>
+        <w:t>Calendar of Classes:</w:t>
+      </w:r>
       <w:bookmarkEnd w:id="23"/>
     </w:p>
     <w:p>
@@ -5069,7 +5316,7 @@
           <w:sz w:val="22"/>
           <w:szCs w:val="22"/>
         </w:rPr>
-        <w:t>The administrator will be able to manage new users on the database, edit classes and view all information about classes that users will be attending.</w:t>
+        <w:t xml:space="preserve">Users will have access to a calendar that will be updated by other members on classes that will be hosted on any particular date. The calendar will link users to the page displaying more information regarding classes on that day.  </w:t>
       </w:r>
     </w:p>
     <w:p>
@@ -5077,6 +5324,7 @@
         <w:spacing w:line="360" w:lineRule="auto"/>
         <w:rPr>
           <w:rFonts w:asciiTheme="minorHAnsi" w:hAnsiTheme="minorHAnsi"/>
+          <w:b/>
           <w:sz w:val="22"/>
           <w:szCs w:val="22"/>
         </w:rPr>
@@ -5086,9 +5334,9 @@
       <w:pPr>
         <w:pStyle w:val="Heading3"/>
       </w:pPr>
-      <w:bookmarkStart w:id="24" w:name="_Toc446354546"/>
-      <w:r>
-        <w:t>Membership Area:</w:t>
+      <w:bookmarkStart w:id="24" w:name="_Toc446354550"/>
+      <w:r>
+        <w:t>Class review:</w:t>
       </w:r>
       <w:bookmarkEnd w:id="24"/>
     </w:p>
@@ -5107,7 +5355,7 @@
           <w:sz w:val="22"/>
           <w:szCs w:val="22"/>
         </w:rPr>
-        <w:t>The member ship area will allow, upon completion of registration, will allow users to make booking for classes, create reviews on classes attended, create and comment on forums or (Depending on their membership level) be able to host classes.</w:t>
+        <w:t xml:space="preserve">Gold users will have access to a review section that they can post up their experience with a class as well as a rating on the class attended, reviews will be only be available to be posted after the class has finished. </w:t>
       </w:r>
     </w:p>
     <w:p>
@@ -5125,210 +5373,12 @@
       <w:pPr>
         <w:pStyle w:val="Heading3"/>
       </w:pPr>
-      <w:bookmarkStart w:id="25" w:name="_Toc446354547"/>
-      <w:r>
-        <w:t>Subscribe:</w:t>
-      </w:r>
-      <w:bookmarkEnd w:id="25"/>
-    </w:p>
-    <w:p>
-      <w:pPr>
-        <w:spacing w:line="360" w:lineRule="auto"/>
-        <w:rPr>
-          <w:rFonts w:asciiTheme="minorHAnsi" w:hAnsiTheme="minorHAnsi"/>
-          <w:sz w:val="22"/>
-          <w:szCs w:val="22"/>
-        </w:rPr>
-      </w:pPr>
-      <w:r>
-        <w:rPr>
-          <w:rFonts w:asciiTheme="minorHAnsi" w:hAnsiTheme="minorHAnsi"/>
-          <w:sz w:val="22"/>
-          <w:szCs w:val="22"/>
-        </w:rPr>
-        <w:t>This feature allows members (</w:t>
-      </w:r>
-      <w:r>
-        <w:rPr>
-          <w:rFonts w:asciiTheme="minorHAnsi" w:hAnsiTheme="minorHAnsi"/>
-          <w:sz w:val="22"/>
-          <w:szCs w:val="22"/>
-          <w:highlight w:val="yellow"/>
-        </w:rPr>
-        <w:t>Gold Level+) to</w:t>
-      </w:r>
-      <w:r>
-        <w:rPr>
-          <w:rFonts w:asciiTheme="minorHAnsi" w:hAnsiTheme="minorHAnsi"/>
-          <w:sz w:val="22"/>
-          <w:szCs w:val="22"/>
-        </w:rPr>
-        <w:t xml:space="preserve"> follow a particular class or trainer and will notify the member to any classes that will be hosted, me</w:t>
-      </w:r>
-      <w:r>
-        <w:rPr>
-          <w:rFonts w:asciiTheme="minorHAnsi" w:hAnsiTheme="minorHAnsi"/>
-          <w:sz w:val="22"/>
-          <w:szCs w:val="22"/>
-          <w:highlight w:val="yellow"/>
-        </w:rPr>
-        <w:t>mbers will also be able to unsubscribe to a class upon which they will be prompted to fill out an option survey on why they are unsubscribing.</w:t>
-      </w:r>
-      <w:r>
-        <w:rPr>
-          <w:rFonts w:asciiTheme="minorHAnsi" w:hAnsiTheme="minorHAnsi"/>
-          <w:sz w:val="22"/>
-          <w:szCs w:val="22"/>
-        </w:rPr>
-        <w:t xml:space="preserve">  </w:t>
-      </w:r>
-    </w:p>
-    <w:p>
-      <w:pPr>
-        <w:spacing w:line="360" w:lineRule="auto"/>
-        <w:rPr>
-          <w:rFonts w:asciiTheme="minorHAnsi" w:hAnsiTheme="minorHAnsi"/>
-          <w:b/>
-          <w:sz w:val="22"/>
-          <w:szCs w:val="22"/>
-        </w:rPr>
-      </w:pPr>
-    </w:p>
-    <w:p>
-      <w:pPr>
-        <w:pStyle w:val="Heading3"/>
-      </w:pPr>
-      <w:bookmarkStart w:id="26" w:name="_Toc446354548"/>
-      <w:r>
-        <w:t>Create Class:</w:t>
-      </w:r>
-      <w:bookmarkEnd w:id="26"/>
-    </w:p>
-    <w:p>
-      <w:pPr>
-        <w:spacing w:line="360" w:lineRule="auto"/>
-        <w:rPr>
-          <w:rFonts w:asciiTheme="minorHAnsi" w:hAnsiTheme="minorHAnsi"/>
-          <w:sz w:val="22"/>
-          <w:szCs w:val="22"/>
-        </w:rPr>
-      </w:pPr>
-      <w:r>
-        <w:rPr>
-          <w:rFonts w:asciiTheme="minorHAnsi" w:hAnsiTheme="minorHAnsi"/>
-          <w:sz w:val="22"/>
-          <w:szCs w:val="22"/>
-        </w:rPr>
-        <w:t>With this option members (Platinum Level) will be able to create classes and advertise the location of this class, after the creation of the class this users will also have access to information regarding attendance from other users. After a class is created, the database will mark this the date on our sites calendar, one requirement of creating a class will be that the class must contain at least one tag that summarises their class, if a classes tag is considered inaccurate Gold Level members+ may request the tag be removed</w:t>
-      </w:r>
-      <w:r>
-        <w:rPr>
-          <w:rFonts w:asciiTheme="minorHAnsi" w:hAnsiTheme="minorHAnsi"/>
-          <w:sz w:val="22"/>
-          <w:szCs w:val="22"/>
-        </w:rPr>
-        <w:t>.</w:t>
-      </w:r>
-    </w:p>
-    <w:p>
-      <w:pPr>
-        <w:spacing w:line="360" w:lineRule="auto"/>
-        <w:rPr>
-          <w:rFonts w:asciiTheme="minorHAnsi" w:hAnsiTheme="minorHAnsi"/>
-          <w:b/>
-          <w:sz w:val="22"/>
-          <w:szCs w:val="22"/>
-        </w:rPr>
-      </w:pPr>
-    </w:p>
-    <w:p>
-      <w:pPr>
-        <w:pStyle w:val="Heading3"/>
-      </w:pPr>
-      <w:bookmarkStart w:id="27" w:name="_Toc446354549"/>
-      <w:r>
-        <w:t>Calendar of Classes:</w:t>
-      </w:r>
-      <w:bookmarkEnd w:id="27"/>
-    </w:p>
-    <w:p>
-      <w:pPr>
-        <w:spacing w:line="360" w:lineRule="auto"/>
-        <w:rPr>
-          <w:rFonts w:asciiTheme="minorHAnsi" w:hAnsiTheme="minorHAnsi"/>
-          <w:sz w:val="22"/>
-          <w:szCs w:val="22"/>
-        </w:rPr>
-      </w:pPr>
-      <w:r>
-        <w:rPr>
-          <w:rFonts w:asciiTheme="minorHAnsi" w:hAnsiTheme="minorHAnsi"/>
-          <w:sz w:val="22"/>
-          <w:szCs w:val="22"/>
-        </w:rPr>
-        <w:t xml:space="preserve">Users will have access to a calendar that will be updated by other members on classes that will be hosted on any particular date. The calendar will link users to the page displaying more information regarding classes on that day.  </w:t>
-      </w:r>
-    </w:p>
-    <w:p>
-      <w:pPr>
-        <w:spacing w:line="360" w:lineRule="auto"/>
-        <w:rPr>
-          <w:rFonts w:asciiTheme="minorHAnsi" w:hAnsiTheme="minorHAnsi"/>
-          <w:b/>
-          <w:sz w:val="22"/>
-          <w:szCs w:val="22"/>
-        </w:rPr>
-      </w:pPr>
-    </w:p>
-    <w:p>
-      <w:pPr>
-        <w:pStyle w:val="Heading3"/>
-      </w:pPr>
-      <w:bookmarkStart w:id="28" w:name="_Toc446354550"/>
-      <w:r>
-        <w:t>Class review:</w:t>
-      </w:r>
-      <w:bookmarkEnd w:id="28"/>
-    </w:p>
-    <w:p>
-      <w:pPr>
-        <w:spacing w:line="360" w:lineRule="auto"/>
-        <w:rPr>
-          <w:rFonts w:asciiTheme="minorHAnsi" w:hAnsiTheme="minorHAnsi"/>
-          <w:sz w:val="22"/>
-          <w:szCs w:val="22"/>
-        </w:rPr>
-      </w:pPr>
-      <w:r>
-        <w:rPr>
-          <w:rFonts w:asciiTheme="minorHAnsi" w:hAnsiTheme="minorHAnsi"/>
-          <w:sz w:val="22"/>
-          <w:szCs w:val="22"/>
-        </w:rPr>
-        <w:t xml:space="preserve">Gold users will have access to a review section that they can post up their experience with a class as well as a rating on the class attended, reviews will be only be available to be posted after the class has finished. </w:t>
-      </w:r>
-    </w:p>
-    <w:p>
-      <w:pPr>
-        <w:spacing w:line="360" w:lineRule="auto"/>
-        <w:rPr>
-          <w:rFonts w:asciiTheme="minorHAnsi" w:hAnsiTheme="minorHAnsi"/>
-          <w:b/>
-          <w:sz w:val="22"/>
-          <w:szCs w:val="22"/>
-        </w:rPr>
-      </w:pPr>
-    </w:p>
-    <w:p>
-      <w:pPr>
-        <w:pStyle w:val="Heading3"/>
-      </w:pPr>
-      <w:bookmarkStart w:id="29" w:name="_Toc446354551"/>
+      <w:bookmarkStart w:id="25" w:name="_Toc446354551"/>
       <w:r>
         <w:lastRenderedPageBreak/>
         <w:t>Newsletter:</w:t>
       </w:r>
-      <w:bookmarkEnd w:id="29"/>
+      <w:bookmarkEnd w:id="25"/>
     </w:p>
     <w:p>
       <w:pPr>
@@ -5371,7 +5421,7 @@
           <w:szCs w:val="32"/>
         </w:rPr>
       </w:pPr>
-      <w:bookmarkStart w:id="30" w:name="_Toc445548203"/>
+      <w:bookmarkStart w:id="26" w:name="_Toc445548203"/>
       <w:r>
         <w:br w:type="page"/>
       </w:r>
@@ -5380,17 +5430,17 @@
       <w:pPr>
         <w:pStyle w:val="Heading1"/>
       </w:pPr>
-      <w:bookmarkStart w:id="31" w:name="_Toc446354552"/>
+      <w:bookmarkStart w:id="27" w:name="_Toc446354552"/>
       <w:r>
         <w:lastRenderedPageBreak/>
         <w:t>ERD and relationship schema:</w:t>
       </w:r>
-      <w:bookmarkEnd w:id="30"/>
-      <w:bookmarkEnd w:id="31"/>
+      <w:bookmarkEnd w:id="26"/>
+      <w:bookmarkEnd w:id="27"/>
     </w:p>
     <w:sectPr>
-      <w:headerReference w:type="default" r:id="rId20"/>
-      <w:footerReference w:type="default" r:id="rId21"/>
+      <w:headerReference w:type="default" r:id="rId21"/>
+      <w:footerReference w:type="default" r:id="rId22"/>
       <w:pgSz w:w="12240" w:h="15840"/>
       <w:pgMar w:top="1440" w:right="1800" w:bottom="1440" w:left="1800" w:header="720" w:footer="720" w:gutter="0"/>
       <w:cols w:space="720"/>
@@ -5463,7 +5513,7 @@
             <w:bCs/>
             <w:noProof/>
           </w:rPr>
-          <w:t>10</w:t>
+          <w:t>7</w:t>
         </w:r>
         <w:r>
           <w:rPr>
@@ -7086,7 +7136,7 @@
 </file>
 
 <file path=customXml/itemProps1.xml><?xml version="1.0" encoding="utf-8"?>
-<ds:datastoreItem xmlns:ds="http://schemas.openxmlformats.org/officeDocument/2006/customXml" ds:itemID="{E894C5F8-7399-45EC-B2FB-56B5D2E33CAE}">
+<ds:datastoreItem xmlns:ds="http://schemas.openxmlformats.org/officeDocument/2006/customXml" ds:itemID="{C4B7CE7E-6E4F-4667-A271-A686E0C480AB}">
   <ds:schemaRefs>
     <ds:schemaRef ds:uri="http://schemas.openxmlformats.org/officeDocument/2006/bibliography"/>
   </ds:schemaRefs>

</xml_diff>